<commit_message>
updated ca2 reports with link to code in page1
</commit_message>
<xml_diff>
--- a/ca2/Arambakam Mukesh - 19301497 - CA 2 Report.docx
+++ b/ca2/Arambakam Mukesh - 19301497 - CA 2 Report.docx
@@ -30,40 +30,219 @@
         </w:rPr>
         <w:t>2</w:t>
       </w:r>
+    </w:p>
+    <w:p>
+      <w:pPr>
+        <w:jc w:val="center"/>
+        <w:rPr>
+          <w:sz w:val="28"/>
+          <w:szCs w:val="28"/>
+        </w:rPr>
+      </w:pPr>
+      <w:r>
+        <w:rPr>
+          <w:sz w:val="28"/>
+          <w:szCs w:val="28"/>
+        </w:rPr>
+        <w:t>By Arambakam Mukesh – 19301497</w:t>
+      </w:r>
+    </w:p>
+    <w:p>
+      <w:pPr>
+        <w:jc w:val="center"/>
+        <w:rPr>
+          <w:sz w:val="28"/>
+          <w:szCs w:val="28"/>
+        </w:rPr>
+      </w:pPr>
+    </w:p>
+    <w:p>
+      <w:pPr>
+        <w:jc w:val="center"/>
+        <w:rPr>
+          <w:sz w:val="28"/>
+          <w:szCs w:val="28"/>
+        </w:rPr>
+      </w:pPr>
+    </w:p>
+    <w:p>
+      <w:pPr>
+        <w:jc w:val="center"/>
+        <w:rPr>
+          <w:sz w:val="28"/>
+          <w:szCs w:val="28"/>
+        </w:rPr>
+      </w:pPr>
+    </w:p>
+    <w:p>
+      <w:pPr>
+        <w:jc w:val="center"/>
+        <w:rPr>
+          <w:sz w:val="28"/>
+          <w:szCs w:val="28"/>
+        </w:rPr>
+      </w:pPr>
+    </w:p>
+    <w:p>
+      <w:pPr>
+        <w:jc w:val="center"/>
+        <w:rPr>
+          <w:sz w:val="28"/>
+          <w:szCs w:val="28"/>
+        </w:rPr>
+      </w:pPr>
+    </w:p>
+    <w:p>
+      <w:pPr>
+        <w:jc w:val="center"/>
+        <w:rPr>
+          <w:sz w:val="28"/>
+          <w:szCs w:val="28"/>
+        </w:rPr>
+      </w:pPr>
+    </w:p>
+    <w:p>
+      <w:pPr>
+        <w:jc w:val="center"/>
+        <w:rPr>
+          <w:sz w:val="28"/>
+          <w:szCs w:val="28"/>
+        </w:rPr>
+      </w:pPr>
+    </w:p>
+    <w:p>
+      <w:pPr>
+        <w:jc w:val="center"/>
+        <w:rPr>
+          <w:sz w:val="28"/>
+          <w:szCs w:val="28"/>
+        </w:rPr>
+      </w:pPr>
+    </w:p>
+    <w:p>
+      <w:pPr>
+        <w:jc w:val="center"/>
+        <w:rPr>
+          <w:sz w:val="28"/>
+          <w:szCs w:val="28"/>
+        </w:rPr>
+      </w:pPr>
+    </w:p>
+    <w:p>
+      <w:pPr>
+        <w:jc w:val="center"/>
+        <w:rPr>
+          <w:sz w:val="28"/>
+          <w:szCs w:val="28"/>
+        </w:rPr>
+      </w:pPr>
+    </w:p>
+    <w:p>
+      <w:pPr>
+        <w:jc w:val="center"/>
+        <w:rPr>
+          <w:sz w:val="28"/>
+          <w:szCs w:val="28"/>
+        </w:rPr>
+      </w:pPr>
+    </w:p>
+    <w:p>
+      <w:pPr>
+        <w:jc w:val="center"/>
+        <w:rPr>
+          <w:sz w:val="28"/>
+          <w:szCs w:val="28"/>
+        </w:rPr>
+      </w:pPr>
+    </w:p>
+    <w:p>
+      <w:pPr>
+        <w:jc w:val="center"/>
+        <w:rPr>
+          <w:sz w:val="28"/>
+          <w:szCs w:val="28"/>
+        </w:rPr>
+      </w:pPr>
+    </w:p>
+    <w:p>
+      <w:pPr>
+        <w:jc w:val="center"/>
+        <w:rPr>
+          <w:sz w:val="28"/>
+          <w:szCs w:val="28"/>
+        </w:rPr>
+      </w:pPr>
+    </w:p>
+    <w:p>
+      <w:pPr>
+        <w:jc w:val="center"/>
+        <w:rPr>
+          <w:sz w:val="28"/>
+          <w:szCs w:val="28"/>
+        </w:rPr>
+      </w:pPr>
+    </w:p>
+    <w:p>
+      <w:pPr>
+        <w:jc w:val="center"/>
+        <w:rPr>
+          <w:sz w:val="28"/>
+          <w:szCs w:val="28"/>
+        </w:rPr>
+      </w:pPr>
+    </w:p>
+    <w:p>
+      <w:pPr>
+        <w:jc w:val="center"/>
+        <w:rPr>
+          <w:sz w:val="28"/>
+          <w:szCs w:val="28"/>
+        </w:rPr>
+      </w:pPr>
+    </w:p>
+    <w:p>
+      <w:pPr>
+        <w:jc w:val="center"/>
+        <w:rPr>
+          <w:sz w:val="28"/>
+          <w:szCs w:val="28"/>
+        </w:rPr>
+      </w:pPr>
+    </w:p>
+    <w:p>
+      <w:pPr>
+        <w:jc w:val="center"/>
+        <w:rPr>
+          <w:sz w:val="28"/>
+          <w:szCs w:val="28"/>
+        </w:rPr>
+      </w:pPr>
+    </w:p>
+    <w:p>
+      <w:pPr>
+        <w:jc w:val="center"/>
+        <w:rPr>
+          <w:sz w:val="28"/>
+          <w:szCs w:val="28"/>
+        </w:rPr>
+      </w:pPr>
+    </w:p>
+    <w:p>
+      <w:r>
+        <w:t>The code for this can be found on my GitHub, please find the link to the repo below.</w:t>
+      </w:r>
+    </w:p>
+    <w:p>
+      <w:hyperlink r:id="rId4" w:history="1">
+        <w:r>
+          <w:rPr>
+            <w:rStyle w:val="Hyperlink"/>
+          </w:rPr>
+          <w:t>https://github.com/mukeshmk/r-project</w:t>
+        </w:r>
+      </w:hyperlink>
       <w:bookmarkStart w:id="0" w:name="_GoBack"/>
       <w:bookmarkEnd w:id="0"/>
-    </w:p>
-    <w:p>
-      <w:pPr>
-        <w:jc w:val="center"/>
-        <w:rPr>
-          <w:sz w:val="28"/>
-          <w:szCs w:val="28"/>
-        </w:rPr>
-      </w:pPr>
-      <w:r>
-        <w:rPr>
-          <w:sz w:val="28"/>
-          <w:szCs w:val="28"/>
-        </w:rPr>
-        <w:t xml:space="preserve">By Arambakam Mukesh </w:t>
-      </w:r>
-      <w:r>
-        <w:rPr>
-          <w:sz w:val="28"/>
-          <w:szCs w:val="28"/>
-        </w:rPr>
-        <w:t>–</w:t>
-      </w:r>
-      <w:r>
-        <w:rPr>
-          <w:sz w:val="28"/>
-          <w:szCs w:val="28"/>
-        </w:rPr>
-        <w:t xml:space="preserve"> 19301497</w:t>
-      </w:r>
-    </w:p>
-    <w:p>
       <w:r>
         <w:br w:type="page"/>
       </w:r>
@@ -78,10 +257,7 @@
         <w:jc w:val="center"/>
       </w:pPr>
       <w:r>
-        <w:t xml:space="preserve">Decision tree using X data without </w:t>
-      </w:r>
-      <w:r>
-        <w:t>pruning</w:t>
+        <w:t>Decision tree using X data without pruning</w:t>
       </w:r>
     </w:p>
     <w:p>
@@ -105,7 +281,7 @@
                     <pic:cNvPicPr/>
                   </pic:nvPicPr>
                   <pic:blipFill>
-                    <a:blip r:embed="rId4">
+                    <a:blip r:embed="rId5">
                       <a:extLst>
                         <a:ext uri="{28A0092B-C50C-407E-A947-70E740481C1C}">
                           <a14:useLocalDpi xmlns:a14="http://schemas.microsoft.com/office/drawing/2010/main" val="0"/>
@@ -137,10 +313,7 @@
         <w:jc w:val="center"/>
       </w:pPr>
       <w:r>
-        <w:t xml:space="preserve">Decision tree using X data with </w:t>
-      </w:r>
-      <w:r>
-        <w:t>pruning</w:t>
+        <w:t>Decision tree using X data with pruning</w:t>
       </w:r>
     </w:p>
     <w:p>
@@ -164,6 +337,224 @@
                 <pic:pic xmlns:pic="http://schemas.openxmlformats.org/drawingml/2006/picture">
                   <pic:nvPicPr>
                     <pic:cNvPr id="3" name="02.png"/>
+                    <pic:cNvPicPr/>
+                  </pic:nvPicPr>
+                  <pic:blipFill>
+                    <a:blip r:embed="rId6">
+                      <a:extLst>
+                        <a:ext uri="{28A0092B-C50C-407E-A947-70E740481C1C}">
+                          <a14:useLocalDpi xmlns:a14="http://schemas.microsoft.com/office/drawing/2010/main" val="0"/>
+                        </a:ext>
+                      </a:extLst>
+                    </a:blip>
+                    <a:stretch>
+                      <a:fillRect/>
+                    </a:stretch>
+                  </pic:blipFill>
+                  <pic:spPr>
+                    <a:xfrm>
+                      <a:off x="0" y="0"/>
+                      <a:ext cx="5943600" cy="3707765"/>
+                    </a:xfrm>
+                    <a:prstGeom prst="rect">
+                      <a:avLst/>
+                    </a:prstGeom>
+                  </pic:spPr>
+                </pic:pic>
+              </a:graphicData>
+            </a:graphic>
+          </wp:inline>
+        </w:drawing>
+      </w:r>
+    </w:p>
+    <w:p>
+      <w:pPr>
+        <w:jc w:val="center"/>
+      </w:pPr>
+      <w:r>
+        <w:lastRenderedPageBreak/>
+        <w:t xml:space="preserve">Decision tree using </w:t>
+      </w:r>
+      <w:r>
+        <w:t>Y</w:t>
+      </w:r>
+      <w:r>
+        <w:t xml:space="preserve"> data without pr</w:t>
+      </w:r>
+      <w:r>
+        <w:t>u</w:t>
+      </w:r>
+      <w:r>
+        <w:t>ning</w:t>
+      </w:r>
+    </w:p>
+    <w:p>
+      <w:pPr>
+        <w:jc w:val="center"/>
+      </w:pPr>
+      <w:r>
+        <w:rPr>
+          <w:noProof/>
+        </w:rPr>
+        <w:drawing>
+          <wp:inline distT="0" distB="0" distL="0" distR="0" wp14:anchorId="6D212FE9" wp14:editId="4ED50D83">
+            <wp:extent cx="5943600" cy="3707765"/>
+            <wp:effectExtent l="0" t="0" r="0" b="6985"/>
+            <wp:docPr id="4" name="Picture 4" descr="A close up of a map&#10;&#10;Description automatically generated"/>
+            <wp:cNvGraphicFramePr>
+              <a:graphicFrameLocks xmlns:a="http://schemas.openxmlformats.org/drawingml/2006/main" noChangeAspect="1"/>
+            </wp:cNvGraphicFramePr>
+            <a:graphic xmlns:a="http://schemas.openxmlformats.org/drawingml/2006/main">
+              <a:graphicData uri="http://schemas.openxmlformats.org/drawingml/2006/picture">
+                <pic:pic xmlns:pic="http://schemas.openxmlformats.org/drawingml/2006/picture">
+                  <pic:nvPicPr>
+                    <pic:cNvPr id="4" name="03.png"/>
+                    <pic:cNvPicPr/>
+                  </pic:nvPicPr>
+                  <pic:blipFill>
+                    <a:blip r:embed="rId7">
+                      <a:extLst>
+                        <a:ext uri="{28A0092B-C50C-407E-A947-70E740481C1C}">
+                          <a14:useLocalDpi xmlns:a14="http://schemas.microsoft.com/office/drawing/2010/main" val="0"/>
+                        </a:ext>
+                      </a:extLst>
+                    </a:blip>
+                    <a:stretch>
+                      <a:fillRect/>
+                    </a:stretch>
+                  </pic:blipFill>
+                  <pic:spPr>
+                    <a:xfrm>
+                      <a:off x="0" y="0"/>
+                      <a:ext cx="5943600" cy="3707765"/>
+                    </a:xfrm>
+                    <a:prstGeom prst="rect">
+                      <a:avLst/>
+                    </a:prstGeom>
+                  </pic:spPr>
+                </pic:pic>
+              </a:graphicData>
+            </a:graphic>
+          </wp:inline>
+        </w:drawing>
+      </w:r>
+    </w:p>
+    <w:p>
+      <w:pPr>
+        <w:jc w:val="center"/>
+      </w:pPr>
+      <w:r>
+        <w:t xml:space="preserve">Decision tree using </w:t>
+      </w:r>
+      <w:r>
+        <w:t>Y</w:t>
+      </w:r>
+      <w:r>
+        <w:t xml:space="preserve"> data with pr</w:t>
+      </w:r>
+      <w:r>
+        <w:t>u</w:t>
+      </w:r>
+      <w:r>
+        <w:t>ning</w:t>
+      </w:r>
+    </w:p>
+    <w:p>
+      <w:pPr>
+        <w:jc w:val="center"/>
+      </w:pPr>
+      <w:r>
+        <w:rPr>
+          <w:noProof/>
+        </w:rPr>
+        <w:drawing>
+          <wp:inline distT="0" distB="0" distL="0" distR="0" wp14:anchorId="36F9D872" wp14:editId="0C0147F3">
+            <wp:extent cx="5943600" cy="3707765"/>
+            <wp:effectExtent l="0" t="0" r="0" b="6985"/>
+            <wp:docPr id="5" name="Picture 5" descr="A close up of a map&#10;&#10;Description automatically generated"/>
+            <wp:cNvGraphicFramePr>
+              <a:graphicFrameLocks xmlns:a="http://schemas.openxmlformats.org/drawingml/2006/main" noChangeAspect="1"/>
+            </wp:cNvGraphicFramePr>
+            <a:graphic xmlns:a="http://schemas.openxmlformats.org/drawingml/2006/main">
+              <a:graphicData uri="http://schemas.openxmlformats.org/drawingml/2006/picture">
+                <pic:pic xmlns:pic="http://schemas.openxmlformats.org/drawingml/2006/picture">
+                  <pic:nvPicPr>
+                    <pic:cNvPr id="5" name="04.png"/>
+                    <pic:cNvPicPr/>
+                  </pic:nvPicPr>
+                  <pic:blipFill>
+                    <a:blip r:embed="rId7">
+                      <a:extLst>
+                        <a:ext uri="{28A0092B-C50C-407E-A947-70E740481C1C}">
+                          <a14:useLocalDpi xmlns:a14="http://schemas.microsoft.com/office/drawing/2010/main" val="0"/>
+                        </a:ext>
+                      </a:extLst>
+                    </a:blip>
+                    <a:stretch>
+                      <a:fillRect/>
+                    </a:stretch>
+                  </pic:blipFill>
+                  <pic:spPr>
+                    <a:xfrm>
+                      <a:off x="0" y="0"/>
+                      <a:ext cx="5943600" cy="3707765"/>
+                    </a:xfrm>
+                    <a:prstGeom prst="rect">
+                      <a:avLst/>
+                    </a:prstGeom>
+                  </pic:spPr>
+                </pic:pic>
+              </a:graphicData>
+            </a:graphic>
+          </wp:inline>
+        </w:drawing>
+      </w:r>
+    </w:p>
+    <w:p>
+      <w:pPr>
+        <w:jc w:val="center"/>
+      </w:pPr>
+      <w:r>
+        <w:br w:type="page"/>
+      </w:r>
+      <w:r>
+        <w:lastRenderedPageBreak/>
+        <w:t xml:space="preserve">Decision tree using </w:t>
+      </w:r>
+      <w:r>
+        <w:t>X &amp; Y</w:t>
+      </w:r>
+      <w:r>
+        <w:t xml:space="preserve"> data without pr</w:t>
+      </w:r>
+      <w:r>
+        <w:t>u</w:t>
+      </w:r>
+      <w:r>
+        <w:t>ning</w:t>
+      </w:r>
+    </w:p>
+    <w:p>
+      <w:pPr>
+        <w:jc w:val="center"/>
+      </w:pPr>
+      <w:r>
+        <w:rPr>
+          <w:noProof/>
+        </w:rPr>
+        <w:drawing>
+          <wp:inline distT="0" distB="0" distL="0" distR="0" wp14:anchorId="532A9AD4" wp14:editId="69556FB9">
+            <wp:extent cx="5943600" cy="3707765"/>
+            <wp:effectExtent l="0" t="0" r="0" b="6985"/>
+            <wp:docPr id="6" name="Picture 6" descr="A screenshot of a cell phone&#10;&#10;Description automatically generated"/>
+            <wp:cNvGraphicFramePr>
+              <a:graphicFrameLocks xmlns:a="http://schemas.openxmlformats.org/drawingml/2006/main" noChangeAspect="1"/>
+            </wp:cNvGraphicFramePr>
+            <a:graphic xmlns:a="http://schemas.openxmlformats.org/drawingml/2006/main">
+              <a:graphicData uri="http://schemas.openxmlformats.org/drawingml/2006/picture">
+                <pic:pic xmlns:pic="http://schemas.openxmlformats.org/drawingml/2006/picture">
+                  <pic:nvPicPr>
+                    <pic:cNvPr id="6" name="05.png"/>
                     <pic:cNvPicPr/>
                   </pic:nvPicPr>
                   <pic:blipFill>
@@ -199,14 +590,19 @@
         <w:jc w:val="center"/>
       </w:pPr>
       <w:r>
-        <w:lastRenderedPageBreak/>
         <w:t xml:space="preserve">Decision tree using </w:t>
       </w:r>
       <w:r>
-        <w:t>Y</w:t>
-      </w:r>
-      <w:r>
-        <w:t xml:space="preserve"> data without pr</w:t>
+        <w:t>X &amp; Y</w:t>
+      </w:r>
+      <w:r>
+        <w:t xml:space="preserve"> data with</w:t>
+      </w:r>
+      <w:r>
+        <w:t xml:space="preserve"> </w:t>
+      </w:r>
+      <w:r>
+        <w:t>pr</w:t>
       </w:r>
       <w:r>
         <w:t>u</w:t>
@@ -224,10 +620,10 @@
           <w:noProof/>
         </w:rPr>
         <w:drawing>
-          <wp:inline distT="0" distB="0" distL="0" distR="0" wp14:anchorId="6D212FE9" wp14:editId="4ED50D83">
+          <wp:inline distT="0" distB="0" distL="0" distR="0" wp14:anchorId="7DE9055C" wp14:editId="0BDA1190">
             <wp:extent cx="5943600" cy="3707765"/>
             <wp:effectExtent l="0" t="0" r="0" b="6985"/>
-            <wp:docPr id="4" name="Picture 4" descr="A close up of a map&#10;&#10;Description automatically generated"/>
+            <wp:docPr id="7" name="Picture 7" descr="A screenshot of a cell phone&#10;&#10;Description automatically generated"/>
             <wp:cNvGraphicFramePr>
               <a:graphicFrameLocks xmlns:a="http://schemas.openxmlformats.org/drawingml/2006/main" noChangeAspect="1"/>
             </wp:cNvGraphicFramePr>
@@ -235,7 +631,7 @@
               <a:graphicData uri="http://schemas.openxmlformats.org/drawingml/2006/picture">
                 <pic:pic xmlns:pic="http://schemas.openxmlformats.org/drawingml/2006/picture">
                   <pic:nvPicPr>
-                    <pic:cNvPr id="4" name="03.png"/>
+                    <pic:cNvPr id="7" name="06.png"/>
                     <pic:cNvPicPr/>
                   </pic:nvPicPr>
                   <pic:blipFill>
@@ -271,235 +667,6 @@
         <w:jc w:val="center"/>
       </w:pPr>
       <w:r>
-        <w:t xml:space="preserve">Decision tree using </w:t>
-      </w:r>
-      <w:r>
-        <w:t>Y</w:t>
-      </w:r>
-      <w:r>
-        <w:t xml:space="preserve"> data with pr</w:t>
-      </w:r>
-      <w:r>
-        <w:t>u</w:t>
-      </w:r>
-      <w:r>
-        <w:t>ning</w:t>
-      </w:r>
-    </w:p>
-    <w:p>
-      <w:pPr>
-        <w:jc w:val="center"/>
-      </w:pPr>
-      <w:r>
-        <w:rPr>
-          <w:noProof/>
-        </w:rPr>
-        <w:drawing>
-          <wp:inline distT="0" distB="0" distL="0" distR="0" wp14:anchorId="36F9D872" wp14:editId="0C0147F3">
-            <wp:extent cx="5943600" cy="3707765"/>
-            <wp:effectExtent l="0" t="0" r="0" b="6985"/>
-            <wp:docPr id="5" name="Picture 5" descr="A close up of a map&#10;&#10;Description automatically generated"/>
-            <wp:cNvGraphicFramePr>
-              <a:graphicFrameLocks xmlns:a="http://schemas.openxmlformats.org/drawingml/2006/main" noChangeAspect="1"/>
-            </wp:cNvGraphicFramePr>
-            <a:graphic xmlns:a="http://schemas.openxmlformats.org/drawingml/2006/main">
-              <a:graphicData uri="http://schemas.openxmlformats.org/drawingml/2006/picture">
-                <pic:pic xmlns:pic="http://schemas.openxmlformats.org/drawingml/2006/picture">
-                  <pic:nvPicPr>
-                    <pic:cNvPr id="5" name="04.png"/>
-                    <pic:cNvPicPr/>
-                  </pic:nvPicPr>
-                  <pic:blipFill>
-                    <a:blip r:embed="rId6">
-                      <a:extLst>
-                        <a:ext uri="{28A0092B-C50C-407E-A947-70E740481C1C}">
-                          <a14:useLocalDpi xmlns:a14="http://schemas.microsoft.com/office/drawing/2010/main" val="0"/>
-                        </a:ext>
-                      </a:extLst>
-                    </a:blip>
-                    <a:stretch>
-                      <a:fillRect/>
-                    </a:stretch>
-                  </pic:blipFill>
-                  <pic:spPr>
-                    <a:xfrm>
-                      <a:off x="0" y="0"/>
-                      <a:ext cx="5943600" cy="3707765"/>
-                    </a:xfrm>
-                    <a:prstGeom prst="rect">
-                      <a:avLst/>
-                    </a:prstGeom>
-                  </pic:spPr>
-                </pic:pic>
-              </a:graphicData>
-            </a:graphic>
-          </wp:inline>
-        </w:drawing>
-      </w:r>
-    </w:p>
-    <w:p>
-      <w:pPr>
-        <w:jc w:val="center"/>
-      </w:pPr>
-      <w:r>
-        <w:br w:type="page"/>
-      </w:r>
-      <w:r>
-        <w:lastRenderedPageBreak/>
-        <w:t xml:space="preserve">Decision tree using </w:t>
-      </w:r>
-      <w:r>
-        <w:t xml:space="preserve">X &amp; </w:t>
-      </w:r>
-      <w:r>
-        <w:t>Y</w:t>
-      </w:r>
-      <w:r>
-        <w:t xml:space="preserve"> data without pr</w:t>
-      </w:r>
-      <w:r>
-        <w:t>u</w:t>
-      </w:r>
-      <w:r>
-        <w:t>ning</w:t>
-      </w:r>
-    </w:p>
-    <w:p>
-      <w:pPr>
-        <w:jc w:val="center"/>
-      </w:pPr>
-      <w:r>
-        <w:rPr>
-          <w:noProof/>
-        </w:rPr>
-        <w:drawing>
-          <wp:inline distT="0" distB="0" distL="0" distR="0" wp14:anchorId="532A9AD4" wp14:editId="69556FB9">
-            <wp:extent cx="5943600" cy="3707765"/>
-            <wp:effectExtent l="0" t="0" r="0" b="6985"/>
-            <wp:docPr id="6" name="Picture 6" descr="A screenshot of a cell phone&#10;&#10;Description automatically generated"/>
-            <wp:cNvGraphicFramePr>
-              <a:graphicFrameLocks xmlns:a="http://schemas.openxmlformats.org/drawingml/2006/main" noChangeAspect="1"/>
-            </wp:cNvGraphicFramePr>
-            <a:graphic xmlns:a="http://schemas.openxmlformats.org/drawingml/2006/main">
-              <a:graphicData uri="http://schemas.openxmlformats.org/drawingml/2006/picture">
-                <pic:pic xmlns:pic="http://schemas.openxmlformats.org/drawingml/2006/picture">
-                  <pic:nvPicPr>
-                    <pic:cNvPr id="6" name="05.png"/>
-                    <pic:cNvPicPr/>
-                  </pic:nvPicPr>
-                  <pic:blipFill>
-                    <a:blip r:embed="rId4">
-                      <a:extLst>
-                        <a:ext uri="{28A0092B-C50C-407E-A947-70E740481C1C}">
-                          <a14:useLocalDpi xmlns:a14="http://schemas.microsoft.com/office/drawing/2010/main" val="0"/>
-                        </a:ext>
-                      </a:extLst>
-                    </a:blip>
-                    <a:stretch>
-                      <a:fillRect/>
-                    </a:stretch>
-                  </pic:blipFill>
-                  <pic:spPr>
-                    <a:xfrm>
-                      <a:off x="0" y="0"/>
-                      <a:ext cx="5943600" cy="3707765"/>
-                    </a:xfrm>
-                    <a:prstGeom prst="rect">
-                      <a:avLst/>
-                    </a:prstGeom>
-                  </pic:spPr>
-                </pic:pic>
-              </a:graphicData>
-            </a:graphic>
-          </wp:inline>
-        </w:drawing>
-      </w:r>
-    </w:p>
-    <w:p>
-      <w:pPr>
-        <w:jc w:val="center"/>
-      </w:pPr>
-      <w:r>
-        <w:t xml:space="preserve">Decision tree using </w:t>
-      </w:r>
-      <w:r>
-        <w:t xml:space="preserve">X &amp; </w:t>
-      </w:r>
-      <w:r>
-        <w:t>Y</w:t>
-      </w:r>
-      <w:r>
-        <w:t xml:space="preserve"> data with</w:t>
-      </w:r>
-      <w:r>
-        <w:t xml:space="preserve"> </w:t>
-      </w:r>
-      <w:r>
-        <w:t>pr</w:t>
-      </w:r>
-      <w:r>
-        <w:t>u</w:t>
-      </w:r>
-      <w:r>
-        <w:t>ning</w:t>
-      </w:r>
-    </w:p>
-    <w:p>
-      <w:pPr>
-        <w:jc w:val="center"/>
-      </w:pPr>
-      <w:r>
-        <w:rPr>
-          <w:noProof/>
-        </w:rPr>
-        <w:drawing>
-          <wp:inline distT="0" distB="0" distL="0" distR="0" wp14:anchorId="7DE9055C" wp14:editId="0BDA1190">
-            <wp:extent cx="5943600" cy="3707765"/>
-            <wp:effectExtent l="0" t="0" r="0" b="6985"/>
-            <wp:docPr id="7" name="Picture 7" descr="A screenshot of a cell phone&#10;&#10;Description automatically generated"/>
-            <wp:cNvGraphicFramePr>
-              <a:graphicFrameLocks xmlns:a="http://schemas.openxmlformats.org/drawingml/2006/main" noChangeAspect="1"/>
-            </wp:cNvGraphicFramePr>
-            <a:graphic xmlns:a="http://schemas.openxmlformats.org/drawingml/2006/main">
-              <a:graphicData uri="http://schemas.openxmlformats.org/drawingml/2006/picture">
-                <pic:pic xmlns:pic="http://schemas.openxmlformats.org/drawingml/2006/picture">
-                  <pic:nvPicPr>
-                    <pic:cNvPr id="7" name="06.png"/>
-                    <pic:cNvPicPr/>
-                  </pic:nvPicPr>
-                  <pic:blipFill>
-                    <a:blip r:embed="rId5">
-                      <a:extLst>
-                        <a:ext uri="{28A0092B-C50C-407E-A947-70E740481C1C}">
-                          <a14:useLocalDpi xmlns:a14="http://schemas.microsoft.com/office/drawing/2010/main" val="0"/>
-                        </a:ext>
-                      </a:extLst>
-                    </a:blip>
-                    <a:stretch>
-                      <a:fillRect/>
-                    </a:stretch>
-                  </pic:blipFill>
-                  <pic:spPr>
-                    <a:xfrm>
-                      <a:off x="0" y="0"/>
-                      <a:ext cx="5943600" cy="3707765"/>
-                    </a:xfrm>
-                    <a:prstGeom prst="rect">
-                      <a:avLst/>
-                    </a:prstGeom>
-                  </pic:spPr>
-                </pic:pic>
-              </a:graphicData>
-            </a:graphic>
-          </wp:inline>
-        </w:drawing>
-      </w:r>
-    </w:p>
-    <w:p>
-      <w:pPr>
-        <w:jc w:val="center"/>
-      </w:pPr>
-      <w:r>
         <w:lastRenderedPageBreak/>
         <w:t>Decision tree using X data for group 0</w:t>
       </w:r>
@@ -528,68 +695,6 @@
                 <pic:pic xmlns:pic="http://schemas.openxmlformats.org/drawingml/2006/picture">
                   <pic:nvPicPr>
                     <pic:cNvPr id="8" name="07.png"/>
-                    <pic:cNvPicPr/>
-                  </pic:nvPicPr>
-                  <pic:blipFill>
-                    <a:blip r:embed="rId7">
-                      <a:extLst>
-                        <a:ext uri="{28A0092B-C50C-407E-A947-70E740481C1C}">
-                          <a14:useLocalDpi xmlns:a14="http://schemas.microsoft.com/office/drawing/2010/main" val="0"/>
-                        </a:ext>
-                      </a:extLst>
-                    </a:blip>
-                    <a:stretch>
-                      <a:fillRect/>
-                    </a:stretch>
-                  </pic:blipFill>
-                  <pic:spPr>
-                    <a:xfrm>
-                      <a:off x="0" y="0"/>
-                      <a:ext cx="5943600" cy="3707765"/>
-                    </a:xfrm>
-                    <a:prstGeom prst="rect">
-                      <a:avLst/>
-                    </a:prstGeom>
-                  </pic:spPr>
-                </pic:pic>
-              </a:graphicData>
-            </a:graphic>
-          </wp:inline>
-        </w:drawing>
-      </w:r>
-    </w:p>
-    <w:p>
-      <w:pPr>
-        <w:jc w:val="center"/>
-      </w:pPr>
-      <w:r>
-        <w:t>Decision tree using X data for group 0</w:t>
-      </w:r>
-      <w:r>
-        <w:t xml:space="preserve"> with pruning</w:t>
-      </w:r>
-    </w:p>
-    <w:p>
-      <w:pPr>
-        <w:jc w:val="center"/>
-      </w:pPr>
-      <w:r>
-        <w:rPr>
-          <w:noProof/>
-        </w:rPr>
-        <w:drawing>
-          <wp:inline distT="0" distB="0" distL="0" distR="0" wp14:anchorId="21BED524" wp14:editId="7D654830">
-            <wp:extent cx="5943600" cy="3707765"/>
-            <wp:effectExtent l="0" t="0" r="0" b="6985"/>
-            <wp:docPr id="9" name="Picture 9" descr="A screenshot of a social media post&#10;&#10;Description automatically generated"/>
-            <wp:cNvGraphicFramePr>
-              <a:graphicFrameLocks xmlns:a="http://schemas.openxmlformats.org/drawingml/2006/main" noChangeAspect="1"/>
-            </wp:cNvGraphicFramePr>
-            <a:graphic xmlns:a="http://schemas.openxmlformats.org/drawingml/2006/main">
-              <a:graphicData uri="http://schemas.openxmlformats.org/drawingml/2006/picture">
-                <pic:pic xmlns:pic="http://schemas.openxmlformats.org/drawingml/2006/picture">
-                  <pic:nvPicPr>
-                    <pic:cNvPr id="9" name="08.png"/>
                     <pic:cNvPicPr/>
                   </pic:nvPicPr>
                   <pic:blipFill>
@@ -625,17 +730,10 @@
         <w:jc w:val="center"/>
       </w:pPr>
       <w:r>
-        <w:lastRenderedPageBreak/>
-        <w:t xml:space="preserve">Decision tree using </w:t>
-      </w:r>
-      <w:r>
-        <w:t>Y</w:t>
-      </w:r>
-      <w:r>
-        <w:t xml:space="preserve"> data for group 0</w:t>
-      </w:r>
-      <w:r>
-        <w:t xml:space="preserve"> without pruning</w:t>
+        <w:t>Decision tree using X data for group 0</w:t>
+      </w:r>
+      <w:r>
+        <w:t xml:space="preserve"> with pruning</w:t>
       </w:r>
     </w:p>
     <w:p>
@@ -647,10 +745,10 @@
           <w:noProof/>
         </w:rPr>
         <w:drawing>
-          <wp:inline distT="0" distB="0" distL="0" distR="0" wp14:anchorId="35BD582D" wp14:editId="3B37A07D">
+          <wp:inline distT="0" distB="0" distL="0" distR="0" wp14:anchorId="21BED524" wp14:editId="7D654830">
             <wp:extent cx="5943600" cy="3707765"/>
             <wp:effectExtent l="0" t="0" r="0" b="6985"/>
-            <wp:docPr id="10" name="Picture 10" descr="A screenshot of a social media post&#10;&#10;Description automatically generated"/>
+            <wp:docPr id="9" name="Picture 9" descr="A screenshot of a social media post&#10;&#10;Description automatically generated"/>
             <wp:cNvGraphicFramePr>
               <a:graphicFrameLocks xmlns:a="http://schemas.openxmlformats.org/drawingml/2006/main" noChangeAspect="1"/>
             </wp:cNvGraphicFramePr>
@@ -658,7 +756,7 @@
               <a:graphicData uri="http://schemas.openxmlformats.org/drawingml/2006/picture">
                 <pic:pic xmlns:pic="http://schemas.openxmlformats.org/drawingml/2006/picture">
                   <pic:nvPicPr>
-                    <pic:cNvPr id="10" name="09.png"/>
+                    <pic:cNvPr id="9" name="08.png"/>
                     <pic:cNvPicPr/>
                   </pic:nvPicPr>
                   <pic:blipFill>
@@ -694,6 +792,7 @@
         <w:jc w:val="center"/>
       </w:pPr>
       <w:r>
+        <w:lastRenderedPageBreak/>
         <w:t xml:space="preserve">Decision tree using </w:t>
       </w:r>
       <w:r>
@@ -703,7 +802,7 @@
         <w:t xml:space="preserve"> data for group 0</w:t>
       </w:r>
       <w:r>
-        <w:t xml:space="preserve"> with pruning</w:t>
+        <w:t xml:space="preserve"> without pruning</w:t>
       </w:r>
     </w:p>
     <w:p>
@@ -715,10 +814,10 @@
           <w:noProof/>
         </w:rPr>
         <w:drawing>
-          <wp:inline distT="0" distB="0" distL="0" distR="0" wp14:anchorId="175235BE" wp14:editId="1E738029">
+          <wp:inline distT="0" distB="0" distL="0" distR="0" wp14:anchorId="35BD582D" wp14:editId="3B37A07D">
             <wp:extent cx="5943600" cy="3707765"/>
             <wp:effectExtent l="0" t="0" r="0" b="6985"/>
-            <wp:docPr id="11" name="Picture 11" descr="A screenshot of a social media post&#10;&#10;Description automatically generated"/>
+            <wp:docPr id="10" name="Picture 10" descr="A screenshot of a social media post&#10;&#10;Description automatically generated"/>
             <wp:cNvGraphicFramePr>
               <a:graphicFrameLocks xmlns:a="http://schemas.openxmlformats.org/drawingml/2006/main" noChangeAspect="1"/>
             </wp:cNvGraphicFramePr>
@@ -726,195 +825,7 @@
               <a:graphicData uri="http://schemas.openxmlformats.org/drawingml/2006/picture">
                 <pic:pic xmlns:pic="http://schemas.openxmlformats.org/drawingml/2006/picture">
                   <pic:nvPicPr>
-                    <pic:cNvPr id="11" name="10.png"/>
-                    <pic:cNvPicPr/>
-                  </pic:nvPicPr>
-                  <pic:blipFill>
-                    <a:blip r:embed="rId9">
-                      <a:extLst>
-                        <a:ext uri="{28A0092B-C50C-407E-A947-70E740481C1C}">
-                          <a14:useLocalDpi xmlns:a14="http://schemas.microsoft.com/office/drawing/2010/main" val="0"/>
-                        </a:ext>
-                      </a:extLst>
-                    </a:blip>
-                    <a:stretch>
-                      <a:fillRect/>
-                    </a:stretch>
-                  </pic:blipFill>
-                  <pic:spPr>
-                    <a:xfrm>
-                      <a:off x="0" y="0"/>
-                      <a:ext cx="5943600" cy="3707765"/>
-                    </a:xfrm>
-                    <a:prstGeom prst="rect">
-                      <a:avLst/>
-                    </a:prstGeom>
-                  </pic:spPr>
-                </pic:pic>
-              </a:graphicData>
-            </a:graphic>
-          </wp:inline>
-        </w:drawing>
-      </w:r>
-    </w:p>
-    <w:p>
-      <w:pPr>
-        <w:jc w:val="center"/>
-      </w:pPr>
-      <w:r>
-        <w:lastRenderedPageBreak/>
-        <w:t>Decision tree using X &amp; Y data for group 0</w:t>
-      </w:r>
-      <w:r>
-        <w:t xml:space="preserve"> without Pruning</w:t>
-      </w:r>
-    </w:p>
-    <w:p>
-      <w:pPr>
-        <w:jc w:val="center"/>
-      </w:pPr>
-      <w:r>
-        <w:rPr>
-          <w:noProof/>
-        </w:rPr>
-        <w:drawing>
-          <wp:inline distT="0" distB="0" distL="0" distR="0" wp14:anchorId="53C34898" wp14:editId="5CAB1649">
-            <wp:extent cx="5943600" cy="3707765"/>
-            <wp:effectExtent l="0" t="0" r="0" b="6985"/>
-            <wp:docPr id="12" name="Picture 12" descr="A close up of a map&#10;&#10;Description automatically generated"/>
-            <wp:cNvGraphicFramePr>
-              <a:graphicFrameLocks xmlns:a="http://schemas.openxmlformats.org/drawingml/2006/main" noChangeAspect="1"/>
-            </wp:cNvGraphicFramePr>
-            <a:graphic xmlns:a="http://schemas.openxmlformats.org/drawingml/2006/main">
-              <a:graphicData uri="http://schemas.openxmlformats.org/drawingml/2006/picture">
-                <pic:pic xmlns:pic="http://schemas.openxmlformats.org/drawingml/2006/picture">
-                  <pic:nvPicPr>
-                    <pic:cNvPr id="12" name="11.png"/>
-                    <pic:cNvPicPr/>
-                  </pic:nvPicPr>
-                  <pic:blipFill>
-                    <a:blip r:embed="rId7">
-                      <a:extLst>
-                        <a:ext uri="{28A0092B-C50C-407E-A947-70E740481C1C}">
-                          <a14:useLocalDpi xmlns:a14="http://schemas.microsoft.com/office/drawing/2010/main" val="0"/>
-                        </a:ext>
-                      </a:extLst>
-                    </a:blip>
-                    <a:stretch>
-                      <a:fillRect/>
-                    </a:stretch>
-                  </pic:blipFill>
-                  <pic:spPr>
-                    <a:xfrm>
-                      <a:off x="0" y="0"/>
-                      <a:ext cx="5943600" cy="3707765"/>
-                    </a:xfrm>
-                    <a:prstGeom prst="rect">
-                      <a:avLst/>
-                    </a:prstGeom>
-                  </pic:spPr>
-                </pic:pic>
-              </a:graphicData>
-            </a:graphic>
-          </wp:inline>
-        </w:drawing>
-      </w:r>
-    </w:p>
-    <w:p>
-      <w:pPr>
-        <w:jc w:val="center"/>
-      </w:pPr>
-      <w:r>
-        <w:t>Decision tree using X &amp; Y data for group 0</w:t>
-      </w:r>
-      <w:r>
-        <w:t xml:space="preserve"> with Pruning</w:t>
-      </w:r>
-    </w:p>
-    <w:p>
-      <w:pPr>
-        <w:jc w:val="center"/>
-      </w:pPr>
-      <w:r>
-        <w:rPr>
-          <w:noProof/>
-        </w:rPr>
-        <w:drawing>
-          <wp:inline distT="0" distB="0" distL="0" distR="0" wp14:anchorId="3BA1A2E8" wp14:editId="41DFC521">
-            <wp:extent cx="5943600" cy="3707765"/>
-            <wp:effectExtent l="0" t="0" r="0" b="6985"/>
-            <wp:docPr id="13" name="Picture 13" descr="A close up of a map&#10;&#10;Description automatically generated"/>
-            <wp:cNvGraphicFramePr>
-              <a:graphicFrameLocks xmlns:a="http://schemas.openxmlformats.org/drawingml/2006/main" noChangeAspect="1"/>
-            </wp:cNvGraphicFramePr>
-            <a:graphic xmlns:a="http://schemas.openxmlformats.org/drawingml/2006/main">
-              <a:graphicData uri="http://schemas.openxmlformats.org/drawingml/2006/picture">
-                <pic:pic xmlns:pic="http://schemas.openxmlformats.org/drawingml/2006/picture">
-                  <pic:nvPicPr>
-                    <pic:cNvPr id="13" name="12.png"/>
-                    <pic:cNvPicPr/>
-                  </pic:nvPicPr>
-                  <pic:blipFill>
-                    <a:blip r:embed="rId7">
-                      <a:extLst>
-                        <a:ext uri="{28A0092B-C50C-407E-A947-70E740481C1C}">
-                          <a14:useLocalDpi xmlns:a14="http://schemas.microsoft.com/office/drawing/2010/main" val="0"/>
-                        </a:ext>
-                      </a:extLst>
-                    </a:blip>
-                    <a:stretch>
-                      <a:fillRect/>
-                    </a:stretch>
-                  </pic:blipFill>
-                  <pic:spPr>
-                    <a:xfrm>
-                      <a:off x="0" y="0"/>
-                      <a:ext cx="5943600" cy="3707765"/>
-                    </a:xfrm>
-                    <a:prstGeom prst="rect">
-                      <a:avLst/>
-                    </a:prstGeom>
-                  </pic:spPr>
-                </pic:pic>
-              </a:graphicData>
-            </a:graphic>
-          </wp:inline>
-        </w:drawing>
-      </w:r>
-    </w:p>
-    <w:p>
-      <w:pPr>
-        <w:jc w:val="center"/>
-      </w:pPr>
-      <w:r>
-        <w:lastRenderedPageBreak/>
-        <w:t>Decision tree using X data for group 1</w:t>
-      </w:r>
-      <w:r>
-        <w:t xml:space="preserve"> without Pruning</w:t>
-      </w:r>
-    </w:p>
-    <w:p>
-      <w:pPr>
-        <w:jc w:val="center"/>
-      </w:pPr>
-      <w:r>
-        <w:rPr>
-          <w:noProof/>
-        </w:rPr>
-        <w:drawing>
-          <wp:inline distT="0" distB="0" distL="0" distR="0" wp14:anchorId="5DD6CC8C" wp14:editId="5799BE0A">
-            <wp:extent cx="5943600" cy="3707765"/>
-            <wp:effectExtent l="0" t="0" r="0" b="6985"/>
-            <wp:docPr id="14" name="Picture 14" descr="A close up of a map&#10;&#10;Description automatically generated"/>
-            <wp:cNvGraphicFramePr>
-              <a:graphicFrameLocks xmlns:a="http://schemas.openxmlformats.org/drawingml/2006/main" noChangeAspect="1"/>
-            </wp:cNvGraphicFramePr>
-            <a:graphic xmlns:a="http://schemas.openxmlformats.org/drawingml/2006/main">
-              <a:graphicData uri="http://schemas.openxmlformats.org/drawingml/2006/picture">
-                <pic:pic xmlns:pic="http://schemas.openxmlformats.org/drawingml/2006/picture">
-                  <pic:nvPicPr>
-                    <pic:cNvPr id="14" name="13.png"/>
+                    <pic:cNvPr id="10" name="09.png"/>
                     <pic:cNvPicPr/>
                   </pic:nvPicPr>
                   <pic:blipFill>
@@ -950,10 +861,16 @@
         <w:jc w:val="center"/>
       </w:pPr>
       <w:r>
-        <w:t>Decision tree using X data for group 1</w:t>
-      </w:r>
-      <w:r>
-        <w:t xml:space="preserve"> with Pruning</w:t>
+        <w:t xml:space="preserve">Decision tree using </w:t>
+      </w:r>
+      <w:r>
+        <w:t>Y</w:t>
+      </w:r>
+      <w:r>
+        <w:t xml:space="preserve"> data for group 0</w:t>
+      </w:r>
+      <w:r>
+        <w:t xml:space="preserve"> with pruning</w:t>
       </w:r>
     </w:p>
     <w:p>
@@ -965,10 +882,10 @@
           <w:noProof/>
         </w:rPr>
         <w:drawing>
-          <wp:inline distT="0" distB="0" distL="0" distR="0" wp14:anchorId="4B2268E5" wp14:editId="11E20F71">
+          <wp:inline distT="0" distB="0" distL="0" distR="0" wp14:anchorId="175235BE" wp14:editId="1E738029">
             <wp:extent cx="5943600" cy="3707765"/>
             <wp:effectExtent l="0" t="0" r="0" b="6985"/>
-            <wp:docPr id="15" name="Picture 15" descr="A screenshot of a cell phone&#10;&#10;Description automatically generated"/>
+            <wp:docPr id="11" name="Picture 11" descr="A screenshot of a social media post&#10;&#10;Description automatically generated"/>
             <wp:cNvGraphicFramePr>
               <a:graphicFrameLocks xmlns:a="http://schemas.openxmlformats.org/drawingml/2006/main" noChangeAspect="1"/>
             </wp:cNvGraphicFramePr>
@@ -976,7 +893,195 @@
               <a:graphicData uri="http://schemas.openxmlformats.org/drawingml/2006/picture">
                 <pic:pic xmlns:pic="http://schemas.openxmlformats.org/drawingml/2006/picture">
                   <pic:nvPicPr>
-                    <pic:cNvPr id="15" name="14.png"/>
+                    <pic:cNvPr id="11" name="10.png"/>
+                    <pic:cNvPicPr/>
+                  </pic:nvPicPr>
+                  <pic:blipFill>
+                    <a:blip r:embed="rId10">
+                      <a:extLst>
+                        <a:ext uri="{28A0092B-C50C-407E-A947-70E740481C1C}">
+                          <a14:useLocalDpi xmlns:a14="http://schemas.microsoft.com/office/drawing/2010/main" val="0"/>
+                        </a:ext>
+                      </a:extLst>
+                    </a:blip>
+                    <a:stretch>
+                      <a:fillRect/>
+                    </a:stretch>
+                  </pic:blipFill>
+                  <pic:spPr>
+                    <a:xfrm>
+                      <a:off x="0" y="0"/>
+                      <a:ext cx="5943600" cy="3707765"/>
+                    </a:xfrm>
+                    <a:prstGeom prst="rect">
+                      <a:avLst/>
+                    </a:prstGeom>
+                  </pic:spPr>
+                </pic:pic>
+              </a:graphicData>
+            </a:graphic>
+          </wp:inline>
+        </w:drawing>
+      </w:r>
+    </w:p>
+    <w:p>
+      <w:pPr>
+        <w:jc w:val="center"/>
+      </w:pPr>
+      <w:r>
+        <w:lastRenderedPageBreak/>
+        <w:t>Decision tree using X &amp; Y data for group 0</w:t>
+      </w:r>
+      <w:r>
+        <w:t xml:space="preserve"> without Pruning</w:t>
+      </w:r>
+    </w:p>
+    <w:p>
+      <w:pPr>
+        <w:jc w:val="center"/>
+      </w:pPr>
+      <w:r>
+        <w:rPr>
+          <w:noProof/>
+        </w:rPr>
+        <w:drawing>
+          <wp:inline distT="0" distB="0" distL="0" distR="0" wp14:anchorId="53C34898" wp14:editId="5CAB1649">
+            <wp:extent cx="5943600" cy="3707765"/>
+            <wp:effectExtent l="0" t="0" r="0" b="6985"/>
+            <wp:docPr id="12" name="Picture 12" descr="A close up of a map&#10;&#10;Description automatically generated"/>
+            <wp:cNvGraphicFramePr>
+              <a:graphicFrameLocks xmlns:a="http://schemas.openxmlformats.org/drawingml/2006/main" noChangeAspect="1"/>
+            </wp:cNvGraphicFramePr>
+            <a:graphic xmlns:a="http://schemas.openxmlformats.org/drawingml/2006/main">
+              <a:graphicData uri="http://schemas.openxmlformats.org/drawingml/2006/picture">
+                <pic:pic xmlns:pic="http://schemas.openxmlformats.org/drawingml/2006/picture">
+                  <pic:nvPicPr>
+                    <pic:cNvPr id="12" name="11.png"/>
+                    <pic:cNvPicPr/>
+                  </pic:nvPicPr>
+                  <pic:blipFill>
+                    <a:blip r:embed="rId8">
+                      <a:extLst>
+                        <a:ext uri="{28A0092B-C50C-407E-A947-70E740481C1C}">
+                          <a14:useLocalDpi xmlns:a14="http://schemas.microsoft.com/office/drawing/2010/main" val="0"/>
+                        </a:ext>
+                      </a:extLst>
+                    </a:blip>
+                    <a:stretch>
+                      <a:fillRect/>
+                    </a:stretch>
+                  </pic:blipFill>
+                  <pic:spPr>
+                    <a:xfrm>
+                      <a:off x="0" y="0"/>
+                      <a:ext cx="5943600" cy="3707765"/>
+                    </a:xfrm>
+                    <a:prstGeom prst="rect">
+                      <a:avLst/>
+                    </a:prstGeom>
+                  </pic:spPr>
+                </pic:pic>
+              </a:graphicData>
+            </a:graphic>
+          </wp:inline>
+        </w:drawing>
+      </w:r>
+    </w:p>
+    <w:p>
+      <w:pPr>
+        <w:jc w:val="center"/>
+      </w:pPr>
+      <w:r>
+        <w:t>Decision tree using X &amp; Y data for group 0</w:t>
+      </w:r>
+      <w:r>
+        <w:t xml:space="preserve"> with Pruning</w:t>
+      </w:r>
+    </w:p>
+    <w:p>
+      <w:pPr>
+        <w:jc w:val="center"/>
+      </w:pPr>
+      <w:r>
+        <w:rPr>
+          <w:noProof/>
+        </w:rPr>
+        <w:drawing>
+          <wp:inline distT="0" distB="0" distL="0" distR="0" wp14:anchorId="3BA1A2E8" wp14:editId="41DFC521">
+            <wp:extent cx="5943600" cy="3707765"/>
+            <wp:effectExtent l="0" t="0" r="0" b="6985"/>
+            <wp:docPr id="13" name="Picture 13" descr="A close up of a map&#10;&#10;Description automatically generated"/>
+            <wp:cNvGraphicFramePr>
+              <a:graphicFrameLocks xmlns:a="http://schemas.openxmlformats.org/drawingml/2006/main" noChangeAspect="1"/>
+            </wp:cNvGraphicFramePr>
+            <a:graphic xmlns:a="http://schemas.openxmlformats.org/drawingml/2006/main">
+              <a:graphicData uri="http://schemas.openxmlformats.org/drawingml/2006/picture">
+                <pic:pic xmlns:pic="http://schemas.openxmlformats.org/drawingml/2006/picture">
+                  <pic:nvPicPr>
+                    <pic:cNvPr id="13" name="12.png"/>
+                    <pic:cNvPicPr/>
+                  </pic:nvPicPr>
+                  <pic:blipFill>
+                    <a:blip r:embed="rId8">
+                      <a:extLst>
+                        <a:ext uri="{28A0092B-C50C-407E-A947-70E740481C1C}">
+                          <a14:useLocalDpi xmlns:a14="http://schemas.microsoft.com/office/drawing/2010/main" val="0"/>
+                        </a:ext>
+                      </a:extLst>
+                    </a:blip>
+                    <a:stretch>
+                      <a:fillRect/>
+                    </a:stretch>
+                  </pic:blipFill>
+                  <pic:spPr>
+                    <a:xfrm>
+                      <a:off x="0" y="0"/>
+                      <a:ext cx="5943600" cy="3707765"/>
+                    </a:xfrm>
+                    <a:prstGeom prst="rect">
+                      <a:avLst/>
+                    </a:prstGeom>
+                  </pic:spPr>
+                </pic:pic>
+              </a:graphicData>
+            </a:graphic>
+          </wp:inline>
+        </w:drawing>
+      </w:r>
+    </w:p>
+    <w:p>
+      <w:pPr>
+        <w:jc w:val="center"/>
+      </w:pPr>
+      <w:r>
+        <w:lastRenderedPageBreak/>
+        <w:t>Decision tree using X data for group 1</w:t>
+      </w:r>
+      <w:r>
+        <w:t xml:space="preserve"> without Pruning</w:t>
+      </w:r>
+    </w:p>
+    <w:p>
+      <w:pPr>
+        <w:jc w:val="center"/>
+      </w:pPr>
+      <w:r>
+        <w:rPr>
+          <w:noProof/>
+        </w:rPr>
+        <w:drawing>
+          <wp:inline distT="0" distB="0" distL="0" distR="0" wp14:anchorId="5DD6CC8C" wp14:editId="5799BE0A">
+            <wp:extent cx="5943600" cy="3707765"/>
+            <wp:effectExtent l="0" t="0" r="0" b="6985"/>
+            <wp:docPr id="14" name="Picture 14" descr="A close up of a map&#10;&#10;Description automatically generated"/>
+            <wp:cNvGraphicFramePr>
+              <a:graphicFrameLocks xmlns:a="http://schemas.openxmlformats.org/drawingml/2006/main" noChangeAspect="1"/>
+            </wp:cNvGraphicFramePr>
+            <a:graphic xmlns:a="http://schemas.openxmlformats.org/drawingml/2006/main">
+              <a:graphicData uri="http://schemas.openxmlformats.org/drawingml/2006/picture">
+                <pic:pic xmlns:pic="http://schemas.openxmlformats.org/drawingml/2006/picture">
+                  <pic:nvPicPr>
+                    <pic:cNvPr id="14" name="13.png"/>
                     <pic:cNvPicPr/>
                   </pic:nvPicPr>
                   <pic:blipFill>
@@ -1012,17 +1117,10 @@
         <w:jc w:val="center"/>
       </w:pPr>
       <w:r>
-        <w:lastRenderedPageBreak/>
-        <w:t xml:space="preserve">Decision tree using </w:t>
-      </w:r>
-      <w:r>
-        <w:t xml:space="preserve">Y </w:t>
-      </w:r>
-      <w:r>
-        <w:t>data for group 1</w:t>
-      </w:r>
-      <w:r>
-        <w:t xml:space="preserve"> without Pruning</w:t>
+        <w:t>Decision tree using X data for group 1</w:t>
+      </w:r>
+      <w:r>
+        <w:t xml:space="preserve"> with Pruning</w:t>
       </w:r>
     </w:p>
     <w:p>
@@ -1034,10 +1132,10 @@
           <w:noProof/>
         </w:rPr>
         <w:drawing>
-          <wp:inline distT="0" distB="0" distL="0" distR="0" wp14:anchorId="3D9F6AEE" wp14:editId="32C5B8C3">
+          <wp:inline distT="0" distB="0" distL="0" distR="0" wp14:anchorId="4B2268E5" wp14:editId="11E20F71">
             <wp:extent cx="5943600" cy="3707765"/>
             <wp:effectExtent l="0" t="0" r="0" b="6985"/>
-            <wp:docPr id="16" name="Picture 16" descr="A close up of a map&#10;&#10;Description automatically generated"/>
+            <wp:docPr id="15" name="Picture 15" descr="A screenshot of a cell phone&#10;&#10;Description automatically generated"/>
             <wp:cNvGraphicFramePr>
               <a:graphicFrameLocks xmlns:a="http://schemas.openxmlformats.org/drawingml/2006/main" noChangeAspect="1"/>
             </wp:cNvGraphicFramePr>
@@ -1045,7 +1143,7 @@
               <a:graphicData uri="http://schemas.openxmlformats.org/drawingml/2006/picture">
                 <pic:pic xmlns:pic="http://schemas.openxmlformats.org/drawingml/2006/picture">
                   <pic:nvPicPr>
-                    <pic:cNvPr id="16" name="15.png"/>
+                    <pic:cNvPr id="15" name="14.png"/>
                     <pic:cNvPicPr/>
                   </pic:nvPicPr>
                   <pic:blipFill>
@@ -1081,16 +1179,17 @@
         <w:jc w:val="center"/>
       </w:pPr>
       <w:r>
+        <w:lastRenderedPageBreak/>
         <w:t xml:space="preserve">Decision tree using </w:t>
       </w:r>
       <w:r>
-        <w:t>Y</w:t>
-      </w:r>
-      <w:r>
-        <w:t xml:space="preserve"> data for group 1</w:t>
-      </w:r>
-      <w:r>
-        <w:t xml:space="preserve"> with Pruning</w:t>
+        <w:t xml:space="preserve">Y </w:t>
+      </w:r>
+      <w:r>
+        <w:t>data for group 1</w:t>
+      </w:r>
+      <w:r>
+        <w:t xml:space="preserve"> without Pruning</w:t>
       </w:r>
     </w:p>
     <w:p>
@@ -1102,10 +1201,10 @@
           <w:noProof/>
         </w:rPr>
         <w:drawing>
-          <wp:inline distT="0" distB="0" distL="0" distR="0" wp14:anchorId="4B5DF754" wp14:editId="703BA9F1">
+          <wp:inline distT="0" distB="0" distL="0" distR="0" wp14:anchorId="3D9F6AEE" wp14:editId="32C5B8C3">
             <wp:extent cx="5943600" cy="3707765"/>
             <wp:effectExtent l="0" t="0" r="0" b="6985"/>
-            <wp:docPr id="17" name="Picture 17" descr="A screenshot of a cell phone&#10;&#10;Description automatically generated"/>
+            <wp:docPr id="16" name="Picture 16" descr="A close up of a map&#10;&#10;Description automatically generated"/>
             <wp:cNvGraphicFramePr>
               <a:graphicFrameLocks xmlns:a="http://schemas.openxmlformats.org/drawingml/2006/main" noChangeAspect="1"/>
             </wp:cNvGraphicFramePr>
@@ -1113,7 +1212,7 @@
               <a:graphicData uri="http://schemas.openxmlformats.org/drawingml/2006/picture">
                 <pic:pic xmlns:pic="http://schemas.openxmlformats.org/drawingml/2006/picture">
                   <pic:nvPicPr>
-                    <pic:cNvPr id="17" name="16.png"/>
+                    <pic:cNvPr id="16" name="15.png"/>
                     <pic:cNvPicPr/>
                   </pic:nvPicPr>
                   <pic:blipFill>
@@ -1149,11 +1248,16 @@
         <w:jc w:val="center"/>
       </w:pPr>
       <w:r>
-        <w:lastRenderedPageBreak/>
-        <w:t>Decision tree using X &amp; Y data for group 1</w:t>
-      </w:r>
-      <w:r>
-        <w:t xml:space="preserve"> without Pruning</w:t>
+        <w:t xml:space="preserve">Decision tree using </w:t>
+      </w:r>
+      <w:r>
+        <w:t>Y</w:t>
+      </w:r>
+      <w:r>
+        <w:t xml:space="preserve"> data for group 1</w:t>
+      </w:r>
+      <w:r>
+        <w:t xml:space="preserve"> with Pruning</w:t>
       </w:r>
     </w:p>
     <w:p>
@@ -1165,10 +1269,10 @@
           <w:noProof/>
         </w:rPr>
         <w:drawing>
-          <wp:inline distT="0" distB="0" distL="0" distR="0" wp14:anchorId="349D174B" wp14:editId="692608B2">
+          <wp:inline distT="0" distB="0" distL="0" distR="0" wp14:anchorId="4B5DF754" wp14:editId="703BA9F1">
             <wp:extent cx="5943600" cy="3707765"/>
             <wp:effectExtent l="0" t="0" r="0" b="6985"/>
-            <wp:docPr id="18" name="Picture 18" descr="A close up of a map&#10;&#10;Description automatically generated"/>
+            <wp:docPr id="17" name="Picture 17" descr="A screenshot of a cell phone&#10;&#10;Description automatically generated"/>
             <wp:cNvGraphicFramePr>
               <a:graphicFrameLocks xmlns:a="http://schemas.openxmlformats.org/drawingml/2006/main" noChangeAspect="1"/>
             </wp:cNvGraphicFramePr>
@@ -1176,7 +1280,7 @@
               <a:graphicData uri="http://schemas.openxmlformats.org/drawingml/2006/picture">
                 <pic:pic xmlns:pic="http://schemas.openxmlformats.org/drawingml/2006/picture">
                   <pic:nvPicPr>
-                    <pic:cNvPr id="18" name="17.png"/>
+                    <pic:cNvPr id="17" name="16.png"/>
                     <pic:cNvPicPr/>
                   </pic:nvPicPr>
                   <pic:blipFill>
@@ -1212,10 +1316,11 @@
         <w:jc w:val="center"/>
       </w:pPr>
       <w:r>
+        <w:lastRenderedPageBreak/>
         <w:t>Decision tree using X &amp; Y data for group 1</w:t>
       </w:r>
       <w:r>
-        <w:t xml:space="preserve"> with Pruning</w:t>
+        <w:t xml:space="preserve"> without Pruning</w:t>
       </w:r>
     </w:p>
     <w:p>
@@ -1227,10 +1332,10 @@
           <w:noProof/>
         </w:rPr>
         <w:drawing>
-          <wp:inline distT="0" distB="0" distL="0" distR="0" wp14:anchorId="00508D49" wp14:editId="1C893575">
+          <wp:inline distT="0" distB="0" distL="0" distR="0" wp14:anchorId="349D174B" wp14:editId="692608B2">
             <wp:extent cx="5943600" cy="3707765"/>
             <wp:effectExtent l="0" t="0" r="0" b="6985"/>
-            <wp:docPr id="19" name="Picture 19" descr="A close up of a map&#10;&#10;Description automatically generated"/>
+            <wp:docPr id="18" name="Picture 18" descr="A close up of a map&#10;&#10;Description automatically generated"/>
             <wp:cNvGraphicFramePr>
               <a:graphicFrameLocks xmlns:a="http://schemas.openxmlformats.org/drawingml/2006/main" noChangeAspect="1"/>
             </wp:cNvGraphicFramePr>
@@ -1238,7 +1343,7 @@
               <a:graphicData uri="http://schemas.openxmlformats.org/drawingml/2006/picture">
                 <pic:pic xmlns:pic="http://schemas.openxmlformats.org/drawingml/2006/picture">
                   <pic:nvPicPr>
-                    <pic:cNvPr id="19" name="18.png"/>
+                    <pic:cNvPr id="18" name="17.png"/>
                     <pic:cNvPicPr/>
                   </pic:nvPicPr>
                   <pic:blipFill>
@@ -1272,6 +1377,68 @@
     <w:p>
       <w:pPr>
         <w:jc w:val="center"/>
+      </w:pPr>
+      <w:r>
+        <w:t>Decision tree using X &amp; Y data for group 1</w:t>
+      </w:r>
+      <w:r>
+        <w:t xml:space="preserve"> with Pruning</w:t>
+      </w:r>
+    </w:p>
+    <w:p>
+      <w:pPr>
+        <w:jc w:val="center"/>
+      </w:pPr>
+      <w:r>
+        <w:rPr>
+          <w:noProof/>
+        </w:rPr>
+        <w:drawing>
+          <wp:inline distT="0" distB="0" distL="0" distR="0" wp14:anchorId="00508D49" wp14:editId="1C893575">
+            <wp:extent cx="5943600" cy="3707765"/>
+            <wp:effectExtent l="0" t="0" r="0" b="6985"/>
+            <wp:docPr id="19" name="Picture 19" descr="A close up of a map&#10;&#10;Description automatically generated"/>
+            <wp:cNvGraphicFramePr>
+              <a:graphicFrameLocks xmlns:a="http://schemas.openxmlformats.org/drawingml/2006/main" noChangeAspect="1"/>
+            </wp:cNvGraphicFramePr>
+            <a:graphic xmlns:a="http://schemas.openxmlformats.org/drawingml/2006/main">
+              <a:graphicData uri="http://schemas.openxmlformats.org/drawingml/2006/picture">
+                <pic:pic xmlns:pic="http://schemas.openxmlformats.org/drawingml/2006/picture">
+                  <pic:nvPicPr>
+                    <pic:cNvPr id="19" name="18.png"/>
+                    <pic:cNvPicPr/>
+                  </pic:nvPicPr>
+                  <pic:blipFill>
+                    <a:blip r:embed="rId16">
+                      <a:extLst>
+                        <a:ext uri="{28A0092B-C50C-407E-A947-70E740481C1C}">
+                          <a14:useLocalDpi xmlns:a14="http://schemas.microsoft.com/office/drawing/2010/main" val="0"/>
+                        </a:ext>
+                      </a:extLst>
+                    </a:blip>
+                    <a:stretch>
+                      <a:fillRect/>
+                    </a:stretch>
+                  </pic:blipFill>
+                  <pic:spPr>
+                    <a:xfrm>
+                      <a:off x="0" y="0"/>
+                      <a:ext cx="5943600" cy="3707765"/>
+                    </a:xfrm>
+                    <a:prstGeom prst="rect">
+                      <a:avLst/>
+                    </a:prstGeom>
+                  </pic:spPr>
+                </pic:pic>
+              </a:graphicData>
+            </a:graphic>
+          </wp:inline>
+        </w:drawing>
+      </w:r>
+    </w:p>
+    <w:p>
+      <w:pPr>
+        <w:jc w:val="center"/>
         <w:rPr>
           <w:b/>
           <w:bCs/>
@@ -1315,43 +1482,42 @@
           <w:sz w:val="20"/>
           <w:szCs w:val="20"/>
         </w:rPr>
-        <w:t xml:space="preserve">&gt; </w:t>
-      </w:r>
-      <w:proofErr w:type="gramStart"/>
+        <w:t>&gt; print(paste("Accuracy for Decision tree using X data: ",</w:t>
+      </w:r>
+      <w:proofErr w:type="spellStart"/>
       <w:r>
         <w:rPr>
           <w:rFonts w:ascii="Lucida Console" w:hAnsi="Lucida Console"/>
           <w:sz w:val="20"/>
           <w:szCs w:val="20"/>
         </w:rPr>
-        <w:t>print(</w:t>
-      </w:r>
-      <w:proofErr w:type="gramEnd"/>
+        <w:t>accuracy_Test_X</w:t>
+      </w:r>
+      <w:proofErr w:type="spellEnd"/>
       <w:r>
         <w:rPr>
           <w:rFonts w:ascii="Lucida Console" w:hAnsi="Lucida Console"/>
           <w:sz w:val="20"/>
           <w:szCs w:val="20"/>
         </w:rPr>
-        <w:t>paste("Accuracy for Decision tree using X data: ",</w:t>
-      </w:r>
-      <w:proofErr w:type="spellStart"/>
-      <w:r>
+        <w:t>))</w:t>
+      </w:r>
+    </w:p>
+    <w:p>
+      <w:pPr>
         <w:rPr>
           <w:rFonts w:ascii="Lucida Console" w:hAnsi="Lucida Console"/>
           <w:sz w:val="20"/>
           <w:szCs w:val="20"/>
         </w:rPr>
-        <w:t>accuracy_Test_X</w:t>
-      </w:r>
-      <w:proofErr w:type="spellEnd"/>
+      </w:pPr>
       <w:r>
         <w:rPr>
           <w:rFonts w:ascii="Lucida Console" w:hAnsi="Lucida Console"/>
           <w:sz w:val="20"/>
           <w:szCs w:val="20"/>
         </w:rPr>
-        <w:t>))</w:t>
+        <w:t>[1] "Accuracy for Decision tree using X data:  0.753378378378378"</w:t>
       </w:r>
     </w:p>
     <w:p>
@@ -1368,77 +1534,77 @@
           <w:sz w:val="20"/>
           <w:szCs w:val="20"/>
         </w:rPr>
-        <w:t>[1] "Accuracy for Decision tree using X data:  0.753378378378378"</w:t>
-      </w:r>
-    </w:p>
-    <w:p>
-      <w:pPr>
+        <w:t>&gt; print(paste("Accuracy for Decision tree using Y data: ",</w:t>
+      </w:r>
+      <w:proofErr w:type="spellStart"/>
+      <w:r>
         <w:rPr>
           <w:rFonts w:ascii="Lucida Console" w:hAnsi="Lucida Console"/>
           <w:sz w:val="20"/>
           <w:szCs w:val="20"/>
         </w:rPr>
-      </w:pPr>
+        <w:t>accuracy_Test_Y</w:t>
+      </w:r>
+      <w:proofErr w:type="spellEnd"/>
       <w:r>
         <w:rPr>
           <w:rFonts w:ascii="Lucida Console" w:hAnsi="Lucida Console"/>
           <w:sz w:val="20"/>
           <w:szCs w:val="20"/>
         </w:rPr>
-        <w:t xml:space="preserve">&gt; </w:t>
-      </w:r>
-      <w:proofErr w:type="gramStart"/>
-      <w:r>
+        <w:t>))</w:t>
+      </w:r>
+    </w:p>
+    <w:p>
+      <w:pPr>
         <w:rPr>
           <w:rFonts w:ascii="Lucida Console" w:hAnsi="Lucida Console"/>
           <w:sz w:val="20"/>
           <w:szCs w:val="20"/>
         </w:rPr>
-        <w:t>print(</w:t>
-      </w:r>
-      <w:proofErr w:type="gramEnd"/>
+      </w:pPr>
       <w:r>
         <w:rPr>
           <w:rFonts w:ascii="Lucida Console" w:hAnsi="Lucida Console"/>
           <w:sz w:val="20"/>
           <w:szCs w:val="20"/>
         </w:rPr>
-        <w:t>paste("Accuracy for Decision tree using Y data: ",</w:t>
-      </w:r>
-      <w:proofErr w:type="spellStart"/>
-      <w:r>
+        <w:t>[1] "Accuracy for Decision tree using Y data:  0.766891891891892"</w:t>
+      </w:r>
+    </w:p>
+    <w:p>
+      <w:pPr>
         <w:rPr>
           <w:rFonts w:ascii="Lucida Console" w:hAnsi="Lucida Console"/>
           <w:sz w:val="20"/>
           <w:szCs w:val="20"/>
         </w:rPr>
-        <w:t>accuracy_Test_Y</w:t>
-      </w:r>
-      <w:proofErr w:type="spellEnd"/>
+      </w:pPr>
       <w:r>
         <w:rPr>
           <w:rFonts w:ascii="Lucida Console" w:hAnsi="Lucida Console"/>
           <w:sz w:val="20"/>
           <w:szCs w:val="20"/>
         </w:rPr>
-        <w:t>))</w:t>
-      </w:r>
-    </w:p>
-    <w:p>
-      <w:pPr>
+        <w:t>&gt; print(paste("Accuracy for Decision tree using X &amp; Y data: ",</w:t>
+      </w:r>
+      <w:proofErr w:type="spellStart"/>
+      <w:r>
         <w:rPr>
           <w:rFonts w:ascii="Lucida Console" w:hAnsi="Lucida Console"/>
           <w:sz w:val="20"/>
           <w:szCs w:val="20"/>
         </w:rPr>
-      </w:pPr>
+        <w:t>accuracy_Test_XY</w:t>
+      </w:r>
+      <w:proofErr w:type="spellEnd"/>
       <w:r>
         <w:rPr>
           <w:rFonts w:ascii="Lucida Console" w:hAnsi="Lucida Console"/>
           <w:sz w:val="20"/>
           <w:szCs w:val="20"/>
         </w:rPr>
-        <w:t>[1] "Accuracy for Decision tree using Y data:  0.766891891891892"</w:t>
+        <w:t>))</w:t>
       </w:r>
     </w:p>
     <w:p>
@@ -1455,43 +1621,41 @@
           <w:sz w:val="20"/>
           <w:szCs w:val="20"/>
         </w:rPr>
-        <w:t xml:space="preserve">&gt; </w:t>
-      </w:r>
-      <w:proofErr w:type="gramStart"/>
-      <w:r>
+        <w:t>[1] "Accuracy for Decision tree using X &amp; Y data:  0.753378378378378"</w:t>
+      </w:r>
+    </w:p>
+    <w:p>
+      <w:pPr>
         <w:rPr>
           <w:rFonts w:ascii="Lucida Console" w:hAnsi="Lucida Console"/>
           <w:sz w:val="20"/>
           <w:szCs w:val="20"/>
         </w:rPr>
-        <w:t>print(</w:t>
-      </w:r>
-      <w:proofErr w:type="gramEnd"/>
+      </w:pPr>
       <w:r>
         <w:rPr>
           <w:rFonts w:ascii="Lucida Console" w:hAnsi="Lucida Console"/>
           <w:sz w:val="20"/>
           <w:szCs w:val="20"/>
         </w:rPr>
-        <w:t>paste("Accuracy for Decision tree using X &amp; Y data: ",</w:t>
-      </w:r>
-      <w:proofErr w:type="spellStart"/>
-      <w:r>
+        <w:t>&gt; print(paste("Accuracy for Decision tree using X data for group 0: ",accuracy_Test_X_G0))</w:t>
+      </w:r>
+    </w:p>
+    <w:p>
+      <w:pPr>
         <w:rPr>
           <w:rFonts w:ascii="Lucida Console" w:hAnsi="Lucida Console"/>
           <w:sz w:val="20"/>
           <w:szCs w:val="20"/>
         </w:rPr>
-        <w:t>accuracy_Test_XY</w:t>
-      </w:r>
-      <w:proofErr w:type="spellEnd"/>
+      </w:pPr>
       <w:r>
         <w:rPr>
           <w:rFonts w:ascii="Lucida Console" w:hAnsi="Lucida Console"/>
           <w:sz w:val="20"/>
           <w:szCs w:val="20"/>
         </w:rPr>
-        <w:t>))</w:t>
+        <w:t>[1] "Accuracy for Decision tree using X data for group 0:  0.736486486486487"</w:t>
       </w:r>
     </w:p>
     <w:p>
@@ -1508,7 +1672,7 @@
           <w:sz w:val="20"/>
           <w:szCs w:val="20"/>
         </w:rPr>
-        <w:t>[1] "Accuracy for Decision tree using X &amp; Y data:  0.753378378378378"</w:t>
+        <w:t>&gt; print(paste("Accuracy for Decision tree using Y data for group 0: ",accuracy_Test_Y_G0))</w:t>
       </w:r>
     </w:p>
     <w:p>
@@ -1525,25 +1689,24 @@
           <w:sz w:val="20"/>
           <w:szCs w:val="20"/>
         </w:rPr>
-        <w:t xml:space="preserve">&gt; </w:t>
-      </w:r>
-      <w:proofErr w:type="gramStart"/>
-      <w:r>
+        <w:t>[1] "Accuracy for Decision tree using Y data for group 0:  0.668918918918919"</w:t>
+      </w:r>
+    </w:p>
+    <w:p>
+      <w:pPr>
         <w:rPr>
           <w:rFonts w:ascii="Lucida Console" w:hAnsi="Lucida Console"/>
           <w:sz w:val="20"/>
           <w:szCs w:val="20"/>
         </w:rPr>
-        <w:t>print(</w:t>
-      </w:r>
-      <w:proofErr w:type="gramEnd"/>
+      </w:pPr>
       <w:r>
         <w:rPr>
           <w:rFonts w:ascii="Lucida Console" w:hAnsi="Lucida Console"/>
           <w:sz w:val="20"/>
           <w:szCs w:val="20"/>
         </w:rPr>
-        <w:t>paste("Accuracy for Decision tree using X data for group 0: ",accuracy_Test_X_G0))</w:t>
+        <w:t>&gt; print(paste("Accuracy for Decision tree using X &amp; Y data for group 0: ",accuracy_Test_XY_G0))</w:t>
       </w:r>
     </w:p>
     <w:p>
@@ -1560,7 +1723,7 @@
           <w:sz w:val="20"/>
           <w:szCs w:val="20"/>
         </w:rPr>
-        <w:t>[1] "Accuracy for Decision tree using X data for group 0:  0.736486486486487"</w:t>
+        <w:t>[1] "Accuracy for Decision tree using X &amp; Y data for group 0:  0.72972972972973"</w:t>
       </w:r>
     </w:p>
     <w:p>
@@ -1577,25 +1740,24 @@
           <w:sz w:val="20"/>
           <w:szCs w:val="20"/>
         </w:rPr>
-        <w:t xml:space="preserve">&gt; </w:t>
-      </w:r>
-      <w:proofErr w:type="gramStart"/>
-      <w:r>
+        <w:t>&gt; print(paste("Accuracy for Decision tree using X data for group 1: ",accuracy_Test_X_G1))</w:t>
+      </w:r>
+    </w:p>
+    <w:p>
+      <w:pPr>
         <w:rPr>
           <w:rFonts w:ascii="Lucida Console" w:hAnsi="Lucida Console"/>
           <w:sz w:val="20"/>
           <w:szCs w:val="20"/>
         </w:rPr>
-        <w:t>print(</w:t>
-      </w:r>
-      <w:proofErr w:type="gramEnd"/>
+      </w:pPr>
       <w:r>
         <w:rPr>
           <w:rFonts w:ascii="Lucida Console" w:hAnsi="Lucida Console"/>
           <w:sz w:val="20"/>
           <w:szCs w:val="20"/>
         </w:rPr>
-        <w:t>paste("Accuracy for Decision tree using Y data for group 0: ",accuracy_Test_Y_G0))</w:t>
+        <w:t>[1] "Accuracy for Decision tree using X data for group 1:  0.753378378378378"</w:t>
       </w:r>
     </w:p>
     <w:p>
@@ -1612,7 +1774,7 @@
           <w:sz w:val="20"/>
           <w:szCs w:val="20"/>
         </w:rPr>
-        <w:t>[1] "Accuracy for Decision tree using Y data for group 0:  0.668918918918919"</w:t>
+        <w:t>&gt; print(paste("Accuracy for Decision tree using Y data for group 1: ",accuracy_Test_Y_G1))</w:t>
       </w:r>
     </w:p>
     <w:p>
@@ -1629,181 +1791,24 @@
           <w:sz w:val="20"/>
           <w:szCs w:val="20"/>
         </w:rPr>
-        <w:t xml:space="preserve">&gt; </w:t>
-      </w:r>
-      <w:proofErr w:type="gramStart"/>
-      <w:r>
+        <w:t>[1] "Accuracy for Decision tree using Y data for group 1:  0.712837837837838"</w:t>
+      </w:r>
+    </w:p>
+    <w:p>
+      <w:pPr>
         <w:rPr>
           <w:rFonts w:ascii="Lucida Console" w:hAnsi="Lucida Console"/>
           <w:sz w:val="20"/>
           <w:szCs w:val="20"/>
         </w:rPr>
-        <w:t>print(</w:t>
-      </w:r>
-      <w:proofErr w:type="gramEnd"/>
+      </w:pPr>
       <w:r>
         <w:rPr>
           <w:rFonts w:ascii="Lucida Console" w:hAnsi="Lucida Console"/>
           <w:sz w:val="20"/>
           <w:szCs w:val="20"/>
         </w:rPr>
-        <w:t>paste("Accuracy for Decision tree using X &amp; Y data for group 0: ",accuracy_Test_XY_G0))</w:t>
-      </w:r>
-    </w:p>
-    <w:p>
-      <w:pPr>
-        <w:rPr>
-          <w:rFonts w:ascii="Lucida Console" w:hAnsi="Lucida Console"/>
-          <w:sz w:val="20"/>
-          <w:szCs w:val="20"/>
-        </w:rPr>
-      </w:pPr>
-      <w:r>
-        <w:rPr>
-          <w:rFonts w:ascii="Lucida Console" w:hAnsi="Lucida Console"/>
-          <w:sz w:val="20"/>
-          <w:szCs w:val="20"/>
-        </w:rPr>
-        <w:t>[1] "Accuracy for Decision tree using X &amp; Y data for group 0:  0.72972972972973"</w:t>
-      </w:r>
-    </w:p>
-    <w:p>
-      <w:pPr>
-        <w:rPr>
-          <w:rFonts w:ascii="Lucida Console" w:hAnsi="Lucida Console"/>
-          <w:sz w:val="20"/>
-          <w:szCs w:val="20"/>
-        </w:rPr>
-      </w:pPr>
-      <w:r>
-        <w:rPr>
-          <w:rFonts w:ascii="Lucida Console" w:hAnsi="Lucida Console"/>
-          <w:sz w:val="20"/>
-          <w:szCs w:val="20"/>
-        </w:rPr>
-        <w:t xml:space="preserve">&gt; </w:t>
-      </w:r>
-      <w:proofErr w:type="gramStart"/>
-      <w:r>
-        <w:rPr>
-          <w:rFonts w:ascii="Lucida Console" w:hAnsi="Lucida Console"/>
-          <w:sz w:val="20"/>
-          <w:szCs w:val="20"/>
-        </w:rPr>
-        <w:t>print(</w:t>
-      </w:r>
-      <w:proofErr w:type="gramEnd"/>
-      <w:r>
-        <w:rPr>
-          <w:rFonts w:ascii="Lucida Console" w:hAnsi="Lucida Console"/>
-          <w:sz w:val="20"/>
-          <w:szCs w:val="20"/>
-        </w:rPr>
-        <w:t>paste("Accuracy for Decision tree using X data for group 1: ",accuracy_Test_X_G1))</w:t>
-      </w:r>
-    </w:p>
-    <w:p>
-      <w:pPr>
-        <w:rPr>
-          <w:rFonts w:ascii="Lucida Console" w:hAnsi="Lucida Console"/>
-          <w:sz w:val="20"/>
-          <w:szCs w:val="20"/>
-        </w:rPr>
-      </w:pPr>
-      <w:r>
-        <w:rPr>
-          <w:rFonts w:ascii="Lucida Console" w:hAnsi="Lucida Console"/>
-          <w:sz w:val="20"/>
-          <w:szCs w:val="20"/>
-        </w:rPr>
-        <w:t>[1] "Accuracy for Decision tree using X data for group 1:  0.753378378378378"</w:t>
-      </w:r>
-    </w:p>
-    <w:p>
-      <w:pPr>
-        <w:rPr>
-          <w:rFonts w:ascii="Lucida Console" w:hAnsi="Lucida Console"/>
-          <w:sz w:val="20"/>
-          <w:szCs w:val="20"/>
-        </w:rPr>
-      </w:pPr>
-      <w:r>
-        <w:rPr>
-          <w:rFonts w:ascii="Lucida Console" w:hAnsi="Lucida Console"/>
-          <w:sz w:val="20"/>
-          <w:szCs w:val="20"/>
-        </w:rPr>
-        <w:t xml:space="preserve">&gt; </w:t>
-      </w:r>
-      <w:proofErr w:type="gramStart"/>
-      <w:r>
-        <w:rPr>
-          <w:rFonts w:ascii="Lucida Console" w:hAnsi="Lucida Console"/>
-          <w:sz w:val="20"/>
-          <w:szCs w:val="20"/>
-        </w:rPr>
-        <w:t>print(</w:t>
-      </w:r>
-      <w:proofErr w:type="gramEnd"/>
-      <w:r>
-        <w:rPr>
-          <w:rFonts w:ascii="Lucida Console" w:hAnsi="Lucida Console"/>
-          <w:sz w:val="20"/>
-          <w:szCs w:val="20"/>
-        </w:rPr>
-        <w:t>paste("Accuracy for Decision tree using Y data for group 1: ",accuracy_Test_Y_G1))</w:t>
-      </w:r>
-    </w:p>
-    <w:p>
-      <w:pPr>
-        <w:rPr>
-          <w:rFonts w:ascii="Lucida Console" w:hAnsi="Lucida Console"/>
-          <w:sz w:val="20"/>
-          <w:szCs w:val="20"/>
-        </w:rPr>
-      </w:pPr>
-      <w:r>
-        <w:rPr>
-          <w:rFonts w:ascii="Lucida Console" w:hAnsi="Lucida Console"/>
-          <w:sz w:val="20"/>
-          <w:szCs w:val="20"/>
-        </w:rPr>
-        <w:t>[1] "Accuracy for Decision tree using Y data for group 1:  0.712837837837838"</w:t>
-      </w:r>
-    </w:p>
-    <w:p>
-      <w:pPr>
-        <w:rPr>
-          <w:rFonts w:ascii="Lucida Console" w:hAnsi="Lucida Console"/>
-          <w:sz w:val="20"/>
-          <w:szCs w:val="20"/>
-        </w:rPr>
-      </w:pPr>
-      <w:r>
-        <w:rPr>
-          <w:rFonts w:ascii="Lucida Console" w:hAnsi="Lucida Console"/>
-          <w:sz w:val="20"/>
-          <w:szCs w:val="20"/>
-        </w:rPr>
-        <w:t xml:space="preserve">&gt; </w:t>
-      </w:r>
-      <w:proofErr w:type="gramStart"/>
-      <w:r>
-        <w:rPr>
-          <w:rFonts w:ascii="Lucida Console" w:hAnsi="Lucida Console"/>
-          <w:sz w:val="20"/>
-          <w:szCs w:val="20"/>
-        </w:rPr>
-        <w:t>print(</w:t>
-      </w:r>
-      <w:proofErr w:type="gramEnd"/>
-      <w:r>
-        <w:rPr>
-          <w:rFonts w:ascii="Lucida Console" w:hAnsi="Lucida Console"/>
-          <w:sz w:val="20"/>
-          <w:szCs w:val="20"/>
-        </w:rPr>
-        <w:t>paste("Accuracy for Decision tree using X &amp; Y data for group 1: ",accuracy_Test_XY_G1))</w:t>
+        <w:t>&gt; print(paste("Accuracy for Decision tree using X &amp; Y data for group 1: ",accuracy_Test_XY_G1))</w:t>
       </w:r>
     </w:p>
     <w:p>
@@ -1930,16 +1935,7 @@
         <w:t>18</w:t>
       </w:r>
       <w:r>
-        <w:t xml:space="preserve"> for the DT.  </w:t>
-      </w:r>
-      <w:r>
-        <w:t xml:space="preserve">The </w:t>
-      </w:r>
-      <w:r>
-        <w:t>Decision Tree’s summary, indicating the splits</w:t>
-      </w:r>
-      <w:r>
-        <w:t xml:space="preserve"> can be found in the next page.</w:t>
+        <w:t xml:space="preserve"> for the DT.  The Decision Tree’s summary, indicating the splits can be found in the next page.</w:t>
       </w:r>
     </w:p>
     <w:p>
@@ -1947,37 +1943,7 @@
         <w:ind w:firstLine="720"/>
       </w:pPr>
       <w:r>
-        <w:t xml:space="preserve">Though the </w:t>
-      </w:r>
-      <w:r>
-        <w:t xml:space="preserve">other </w:t>
-      </w:r>
-      <w:r>
-        <w:t xml:space="preserve">DT’s also have an accuracy of </w:t>
-      </w:r>
-      <w:r>
-        <w:t>75.6</w:t>
-      </w:r>
-      <w:r>
-        <w:t xml:space="preserve">% - </w:t>
-      </w:r>
-      <w:r>
-        <w:t xml:space="preserve">the DT in </w:t>
-      </w:r>
-      <w:r>
-        <w:t>Plot 1</w:t>
-      </w:r>
-      <w:r>
-        <w:t>8</w:t>
-      </w:r>
-      <w:r>
-        <w:t xml:space="preserve"> is better because it gives a consistent accuracy of </w:t>
-      </w:r>
-      <w:r>
-        <w:t>76</w:t>
-      </w:r>
-      <w:r>
-        <w:t>% when tested with different `</w:t>
+        <w:t>Though the other DT’s also have an accuracy of 75.6% - the DT in Plot 18 is better because it gives a consistent accuracy of 76% when tested with different `</w:t>
       </w:r>
       <w:proofErr w:type="spellStart"/>
       <w:r>
@@ -2065,15 +2031,7 @@
         <w:t>igh Information Gain</w:t>
       </w:r>
       <w:r>
-        <w:t xml:space="preserve"> compared to Y, </w:t>
-      </w:r>
-      <w:proofErr w:type="gramStart"/>
-      <w:r>
-        <w:t>and also</w:t>
-      </w:r>
-      <w:proofErr w:type="gramEnd"/>
-      <w:r>
-        <w:t xml:space="preserve"> splitting the data into Group’s do not show a significant improvement accuracy.</w:t>
+        <w:t xml:space="preserve"> compared to Y, and also splitting the data into Group’s do not show a significant improvement accuracy.</w:t>
       </w:r>
     </w:p>
     <w:p>
@@ -2082,7 +2040,7 @@
       </w:r>
     </w:p>
     <w:p>
-      <w:hyperlink r:id="rId16" w:history="1">
+      <w:hyperlink r:id="rId17" w:history="1">
         <w:r>
           <w:rPr>
             <w:rStyle w:val="Hyperlink"/>
@@ -2190,27 +2148,7 @@
                                 <w:sz w:val="20"/>
                                 <w:szCs w:val="20"/>
                               </w:rPr>
-                              <w:t xml:space="preserve">&gt; </w:t>
-                            </w:r>
-                            <w:proofErr w:type="gramStart"/>
-                            <w:r>
-                              <w:rPr>
-                                <w:rFonts w:ascii="Lucida Console" w:eastAsia="Times New Roman" w:hAnsi="Lucida Console" w:cs="Courier New"/>
-                                <w:color w:val="0000FF"/>
-                                <w:sz w:val="20"/>
-                                <w:szCs w:val="20"/>
-                              </w:rPr>
-                              <w:t>summary(</w:t>
-                            </w:r>
-                            <w:proofErr w:type="gramEnd"/>
-                            <w:r>
-                              <w:rPr>
-                                <w:rFonts w:ascii="Lucida Console" w:eastAsia="Times New Roman" w:hAnsi="Lucida Console" w:cs="Courier New"/>
-                                <w:color w:val="0000FF"/>
-                                <w:sz w:val="20"/>
-                                <w:szCs w:val="20"/>
-                              </w:rPr>
-                              <w:t>DT_Model_XY_G1_pruned)</w:t>
+                              <w:t>&gt; summary(DT_Model_XY_G1_pruned)</w:t>
                             </w:r>
                           </w:p>
                           <w:p>
@@ -2287,7 +2225,6 @@
                               </w:rPr>
                             </w:pPr>
                             <w:proofErr w:type="spellStart"/>
-                            <w:proofErr w:type="gramStart"/>
                             <w:r>
                               <w:rPr>
                                 <w:rFonts w:ascii="Lucida Console" w:eastAsia="Times New Roman" w:hAnsi="Lucida Console" w:cs="Courier New"/>
@@ -2307,18 +2244,7 @@
                                 <w:szCs w:val="20"/>
                                 <w:bdr w:val="none" w:sz="0" w:space="0" w:color="auto" w:frame="1"/>
                               </w:rPr>
-                              <w:t>(</w:t>
-                            </w:r>
-                            <w:proofErr w:type="gramEnd"/>
-                            <w:r>
-                              <w:rPr>
-                                <w:rFonts w:ascii="Lucida Console" w:eastAsia="Times New Roman" w:hAnsi="Lucida Console" w:cs="Courier New"/>
-                                <w:color w:val="000000"/>
-                                <w:sz w:val="20"/>
-                                <w:szCs w:val="20"/>
-                                <w:bdr w:val="none" w:sz="0" w:space="0" w:color="auto" w:frame="1"/>
-                              </w:rPr>
-                              <w:t xml:space="preserve">formula = Response ~ ., data = input_XY_G1, method = "class", </w:t>
+                              <w:t xml:space="preserve">(formula = Response ~ ., data = input_XY_G1, method = "class", </w:t>
                             </w:r>
                           </w:p>
                           <w:p>
@@ -2363,7 +2289,6 @@
                               <w:t xml:space="preserve">    control = </w:t>
                             </w:r>
                             <w:proofErr w:type="spellStart"/>
-                            <w:proofErr w:type="gramStart"/>
                             <w:r>
                               <w:rPr>
                                 <w:rFonts w:ascii="Lucida Console" w:eastAsia="Times New Roman" w:hAnsi="Lucida Console" w:cs="Courier New"/>
@@ -2375,7 +2300,6 @@
                               <w:t>rpart.control</w:t>
                             </w:r>
                             <w:proofErr w:type="spellEnd"/>
-                            <w:proofErr w:type="gramEnd"/>
                             <w:r>
                               <w:rPr>
                                 <w:rFonts w:ascii="Lucida Console" w:eastAsia="Times New Roman" w:hAnsi="Lucida Console" w:cs="Courier New"/>
@@ -2928,29 +2852,7 @@
                                 <w:szCs w:val="20"/>
                                 <w:bdr w:val="none" w:sz="0" w:space="0" w:color="auto" w:frame="1"/>
                               </w:rPr>
-                              <w:t xml:space="preserve">24 17 16 13 13 </w:t>
-                            </w:r>
-                            <w:proofErr w:type="gramStart"/>
-                            <w:r>
-                              <w:rPr>
-                                <w:rFonts w:ascii="Lucida Console" w:eastAsia="Times New Roman" w:hAnsi="Lucida Console" w:cs="Courier New"/>
-                                <w:color w:val="000000"/>
-                                <w:sz w:val="20"/>
-                                <w:szCs w:val="20"/>
-                                <w:bdr w:val="none" w:sz="0" w:space="0" w:color="auto" w:frame="1"/>
-                              </w:rPr>
-                              <w:t>12  4</w:t>
-                            </w:r>
-                            <w:proofErr w:type="gramEnd"/>
-                            <w:r>
-                              <w:rPr>
-                                <w:rFonts w:ascii="Lucida Console" w:eastAsia="Times New Roman" w:hAnsi="Lucida Console" w:cs="Courier New"/>
-                                <w:color w:val="000000"/>
-                                <w:sz w:val="20"/>
-                                <w:szCs w:val="20"/>
-                                <w:bdr w:val="none" w:sz="0" w:space="0" w:color="auto" w:frame="1"/>
-                              </w:rPr>
-                              <w:t xml:space="preserve"> </w:t>
+                              <w:t xml:space="preserve">24 17 16 13 13 12  4 </w:t>
                             </w:r>
                           </w:p>
                           <w:p>
@@ -3024,29 +2926,7 @@
                                 <w:szCs w:val="20"/>
                                 <w:bdr w:val="none" w:sz="0" w:space="0" w:color="auto" w:frame="1"/>
                               </w:rPr>
-                              <w:t xml:space="preserve">Node number 1: 200 </w:t>
-                            </w:r>
-                            <w:proofErr w:type="gramStart"/>
-                            <w:r>
-                              <w:rPr>
-                                <w:rFonts w:ascii="Lucida Console" w:eastAsia="Times New Roman" w:hAnsi="Lucida Console" w:cs="Courier New"/>
-                                <w:color w:val="000000"/>
-                                <w:sz w:val="20"/>
-                                <w:szCs w:val="20"/>
-                                <w:bdr w:val="none" w:sz="0" w:space="0" w:color="auto" w:frame="1"/>
-                              </w:rPr>
-                              <w:t xml:space="preserve">observations,   </w:t>
-                            </w:r>
-                            <w:proofErr w:type="gramEnd"/>
-                            <w:r>
-                              <w:rPr>
-                                <w:rFonts w:ascii="Lucida Console" w:eastAsia="Times New Roman" w:hAnsi="Lucida Console" w:cs="Courier New"/>
-                                <w:color w:val="000000"/>
-                                <w:sz w:val="20"/>
-                                <w:szCs w:val="20"/>
-                                <w:bdr w:val="none" w:sz="0" w:space="0" w:color="auto" w:frame="1"/>
-                              </w:rPr>
-                              <w:t xml:space="preserve"> complexity param=0.5408163</w:t>
+                              <w:t>Node number 1: 200 observations,    complexity param=0.5408163</w:t>
                             </w:r>
                           </w:p>
                           <w:p>
@@ -3088,29 +2968,7 @@
                                 <w:szCs w:val="20"/>
                                 <w:bdr w:val="none" w:sz="0" w:space="0" w:color="auto" w:frame="1"/>
                               </w:rPr>
-                              <w:t xml:space="preserve">  predicted class=</w:t>
-                            </w:r>
-                            <w:proofErr w:type="gramStart"/>
-                            <w:r>
-                              <w:rPr>
-                                <w:rFonts w:ascii="Lucida Console" w:eastAsia="Times New Roman" w:hAnsi="Lucida Console" w:cs="Courier New"/>
-                                <w:color w:val="000000"/>
-                                <w:sz w:val="20"/>
-                                <w:szCs w:val="20"/>
-                                <w:bdr w:val="none" w:sz="0" w:space="0" w:color="auto" w:frame="1"/>
-                              </w:rPr>
-                              <w:t>0  expected</w:t>
-                            </w:r>
-                            <w:proofErr w:type="gramEnd"/>
-                            <w:r>
-                              <w:rPr>
-                                <w:rFonts w:ascii="Lucida Console" w:eastAsia="Times New Roman" w:hAnsi="Lucida Console" w:cs="Courier New"/>
-                                <w:color w:val="000000"/>
-                                <w:sz w:val="20"/>
-                                <w:szCs w:val="20"/>
-                                <w:bdr w:val="none" w:sz="0" w:space="0" w:color="auto" w:frame="1"/>
-                              </w:rPr>
-                              <w:t xml:space="preserve"> loss=0.49  P(node) =1</w:t>
+                              <w:t xml:space="preserve">  predicted class=0  expected loss=0.49  P(node) =1</w:t>
                             </w:r>
                           </w:p>
                           <w:p>
@@ -3364,29 +3222,7 @@
                                 <w:szCs w:val="20"/>
                                 <w:bdr w:val="none" w:sz="0" w:space="0" w:color="auto" w:frame="1"/>
                               </w:rPr>
-                              <w:t xml:space="preserve">      X4 &lt; </w:t>
-                            </w:r>
-                            <w:proofErr w:type="gramStart"/>
-                            <w:r>
-                              <w:rPr>
-                                <w:rFonts w:ascii="Lucida Console" w:eastAsia="Times New Roman" w:hAnsi="Lucida Console" w:cs="Courier New"/>
-                                <w:color w:val="000000"/>
-                                <w:sz w:val="20"/>
-                                <w:szCs w:val="20"/>
-                                <w:bdr w:val="none" w:sz="0" w:space="0" w:color="auto" w:frame="1"/>
-                              </w:rPr>
-                              <w:t>97.875  to</w:t>
-                            </w:r>
-                            <w:proofErr w:type="gramEnd"/>
-                            <w:r>
-                              <w:rPr>
-                                <w:rFonts w:ascii="Lucida Console" w:eastAsia="Times New Roman" w:hAnsi="Lucida Console" w:cs="Courier New"/>
-                                <w:color w:val="000000"/>
-                                <w:sz w:val="20"/>
-                                <w:szCs w:val="20"/>
-                                <w:bdr w:val="none" w:sz="0" w:space="0" w:color="auto" w:frame="1"/>
-                              </w:rPr>
-                              <w:t xml:space="preserve"> the left,  improve=30.76630, (0 missing)</w:t>
+                              <w:t xml:space="preserve">      X4 &lt; 97.875  to the left,  improve=30.76630, (0 missing)</w:t>
                             </w:r>
                           </w:p>
                           <w:p>
@@ -3428,29 +3264,7 @@
                                 <w:szCs w:val="20"/>
                                 <w:bdr w:val="none" w:sz="0" w:space="0" w:color="auto" w:frame="1"/>
                               </w:rPr>
-                              <w:t xml:space="preserve">      X5 &lt; 32.39   to the </w:t>
-                            </w:r>
-                            <w:proofErr w:type="gramStart"/>
-                            <w:r>
-                              <w:rPr>
-                                <w:rFonts w:ascii="Lucida Console" w:eastAsia="Times New Roman" w:hAnsi="Lucida Console" w:cs="Courier New"/>
-                                <w:color w:val="000000"/>
-                                <w:sz w:val="20"/>
-                                <w:szCs w:val="20"/>
-                                <w:bdr w:val="none" w:sz="0" w:space="0" w:color="auto" w:frame="1"/>
-                              </w:rPr>
-                              <w:t>left,  improve</w:t>
-                            </w:r>
-                            <w:proofErr w:type="gramEnd"/>
-                            <w:r>
-                              <w:rPr>
-                                <w:rFonts w:ascii="Lucida Console" w:eastAsia="Times New Roman" w:hAnsi="Lucida Console" w:cs="Courier New"/>
-                                <w:color w:val="000000"/>
-                                <w:sz w:val="20"/>
-                                <w:szCs w:val="20"/>
-                                <w:bdr w:val="none" w:sz="0" w:space="0" w:color="auto" w:frame="1"/>
-                              </w:rPr>
-                              <w:t>=30.29774, (0 missing)</w:t>
+                              <w:t xml:space="preserve">      X5 &lt; 32.39   to the left,  improve=30.29774, (0 missing)</w:t>
                             </w:r>
                           </w:p>
                           <w:p>
@@ -3492,29 +3306,7 @@
                                 <w:szCs w:val="20"/>
                                 <w:bdr w:val="none" w:sz="0" w:space="0" w:color="auto" w:frame="1"/>
                               </w:rPr>
-                              <w:t xml:space="preserve">      Y5 &lt; 0.5     to the </w:t>
-                            </w:r>
-                            <w:proofErr w:type="gramStart"/>
-                            <w:r>
-                              <w:rPr>
-                                <w:rFonts w:ascii="Lucida Console" w:eastAsia="Times New Roman" w:hAnsi="Lucida Console" w:cs="Courier New"/>
-                                <w:color w:val="000000"/>
-                                <w:sz w:val="20"/>
-                                <w:szCs w:val="20"/>
-                                <w:bdr w:val="none" w:sz="0" w:space="0" w:color="auto" w:frame="1"/>
-                              </w:rPr>
-                              <w:t>left,  improve</w:t>
-                            </w:r>
-                            <w:proofErr w:type="gramEnd"/>
-                            <w:r>
-                              <w:rPr>
-                                <w:rFonts w:ascii="Lucida Console" w:eastAsia="Times New Roman" w:hAnsi="Lucida Console" w:cs="Courier New"/>
-                                <w:color w:val="000000"/>
-                                <w:sz w:val="20"/>
-                                <w:szCs w:val="20"/>
-                                <w:bdr w:val="none" w:sz="0" w:space="0" w:color="auto" w:frame="1"/>
-                              </w:rPr>
-                              <w:t>=25.97221, (0 missing)</w:t>
+                              <w:t xml:space="preserve">      Y5 &lt; 0.5     to the left,  improve=25.97221, (0 missing)</w:t>
                             </w:r>
                           </w:p>
                           <w:p>
@@ -3556,29 +3348,7 @@
                                 <w:szCs w:val="20"/>
                                 <w:bdr w:val="none" w:sz="0" w:space="0" w:color="auto" w:frame="1"/>
                               </w:rPr>
-                              <w:t xml:space="preserve">      Y1 &lt; 0.5     to the </w:t>
-                            </w:r>
-                            <w:proofErr w:type="gramStart"/>
-                            <w:r>
-                              <w:rPr>
-                                <w:rFonts w:ascii="Lucida Console" w:eastAsia="Times New Roman" w:hAnsi="Lucida Console" w:cs="Courier New"/>
-                                <w:color w:val="000000"/>
-                                <w:sz w:val="20"/>
-                                <w:szCs w:val="20"/>
-                                <w:bdr w:val="none" w:sz="0" w:space="0" w:color="auto" w:frame="1"/>
-                              </w:rPr>
-                              <w:t>left,  improve</w:t>
-                            </w:r>
-                            <w:proofErr w:type="gramEnd"/>
-                            <w:r>
-                              <w:rPr>
-                                <w:rFonts w:ascii="Lucida Console" w:eastAsia="Times New Roman" w:hAnsi="Lucida Console" w:cs="Courier New"/>
-                                <w:color w:val="000000"/>
-                                <w:sz w:val="20"/>
-                                <w:szCs w:val="20"/>
-                                <w:bdr w:val="none" w:sz="0" w:space="0" w:color="auto" w:frame="1"/>
-                              </w:rPr>
-                              <w:t>=24.09052, (0 missing)</w:t>
+                              <w:t xml:space="preserve">      Y1 &lt; 0.5     to the left,  improve=24.09052, (0 missing)</w:t>
                             </w:r>
                           </w:p>
                           <w:p>
@@ -3620,29 +3390,7 @@
                                 <w:szCs w:val="20"/>
                                 <w:bdr w:val="none" w:sz="0" w:space="0" w:color="auto" w:frame="1"/>
                               </w:rPr>
-                              <w:t xml:space="preserve">      X1 &lt; 33.5    to the </w:t>
-                            </w:r>
-                            <w:proofErr w:type="gramStart"/>
-                            <w:r>
-                              <w:rPr>
-                                <w:rFonts w:ascii="Lucida Console" w:eastAsia="Times New Roman" w:hAnsi="Lucida Console" w:cs="Courier New"/>
-                                <w:color w:val="000000"/>
-                                <w:sz w:val="20"/>
-                                <w:szCs w:val="20"/>
-                                <w:bdr w:val="none" w:sz="0" w:space="0" w:color="auto" w:frame="1"/>
-                              </w:rPr>
-                              <w:t>left,  improve</w:t>
-                            </w:r>
-                            <w:proofErr w:type="gramEnd"/>
-                            <w:r>
-                              <w:rPr>
-                                <w:rFonts w:ascii="Lucida Console" w:eastAsia="Times New Roman" w:hAnsi="Lucida Console" w:cs="Courier New"/>
-                                <w:color w:val="000000"/>
-                                <w:sz w:val="20"/>
-                                <w:szCs w:val="20"/>
-                                <w:bdr w:val="none" w:sz="0" w:space="0" w:color="auto" w:frame="1"/>
-                              </w:rPr>
-                              <w:t>=23.23900, (0 missing)</w:t>
+                              <w:t xml:space="preserve">      X1 &lt; 33.5    to the left,  improve=23.23900, (0 missing)</w:t>
                             </w:r>
                           </w:p>
                           <w:p>
@@ -3726,29 +3474,7 @@
                                 <w:szCs w:val="20"/>
                                 <w:bdr w:val="none" w:sz="0" w:space="0" w:color="auto" w:frame="1"/>
                               </w:rPr>
-                              <w:t xml:space="preserve">      X5 &lt; </w:t>
-                            </w:r>
-                            <w:proofErr w:type="gramStart"/>
-                            <w:r>
-                              <w:rPr>
-                                <w:rFonts w:ascii="Lucida Console" w:eastAsia="Times New Roman" w:hAnsi="Lucida Console" w:cs="Courier New"/>
-                                <w:color w:val="000000"/>
-                                <w:sz w:val="20"/>
-                                <w:szCs w:val="20"/>
-                                <w:bdr w:val="none" w:sz="0" w:space="0" w:color="auto" w:frame="1"/>
-                              </w:rPr>
-                              <w:t>44.545  to</w:t>
-                            </w:r>
-                            <w:proofErr w:type="gramEnd"/>
-                            <w:r>
-                              <w:rPr>
-                                <w:rFonts w:ascii="Lucida Console" w:eastAsia="Times New Roman" w:hAnsi="Lucida Console" w:cs="Courier New"/>
-                                <w:color w:val="000000"/>
-                                <w:sz w:val="20"/>
-                                <w:szCs w:val="20"/>
-                                <w:bdr w:val="none" w:sz="0" w:space="0" w:color="auto" w:frame="1"/>
-                              </w:rPr>
-                              <w:t xml:space="preserve"> the left,  agree=0.855, adj=0.651, (0 split)</w:t>
+                              <w:t xml:space="preserve">      X5 &lt; 44.545  to the left,  agree=0.855, adj=0.651, (0 split)</w:t>
                             </w:r>
                           </w:p>
                           <w:p>
@@ -3790,29 +3516,7 @@
                                 <w:szCs w:val="20"/>
                                 <w:bdr w:val="none" w:sz="0" w:space="0" w:color="auto" w:frame="1"/>
                               </w:rPr>
-                              <w:t xml:space="preserve">      Y4 &lt; 0.5     to the </w:t>
-                            </w:r>
-                            <w:proofErr w:type="gramStart"/>
-                            <w:r>
-                              <w:rPr>
-                                <w:rFonts w:ascii="Lucida Console" w:eastAsia="Times New Roman" w:hAnsi="Lucida Console" w:cs="Courier New"/>
-                                <w:color w:val="000000"/>
-                                <w:sz w:val="20"/>
-                                <w:szCs w:val="20"/>
-                                <w:bdr w:val="none" w:sz="0" w:space="0" w:color="auto" w:frame="1"/>
-                              </w:rPr>
-                              <w:t>left,  agree</w:t>
-                            </w:r>
-                            <w:proofErr w:type="gramEnd"/>
-                            <w:r>
-                              <w:rPr>
-                                <w:rFonts w:ascii="Lucida Console" w:eastAsia="Times New Roman" w:hAnsi="Lucida Console" w:cs="Courier New"/>
-                                <w:color w:val="000000"/>
-                                <w:sz w:val="20"/>
-                                <w:szCs w:val="20"/>
-                                <w:bdr w:val="none" w:sz="0" w:space="0" w:color="auto" w:frame="1"/>
-                              </w:rPr>
-                              <w:t>=0.795, adj=0.506, (0 split)</w:t>
+                              <w:t xml:space="preserve">      Y4 &lt; 0.5     to the left,  agree=0.795, adj=0.506, (0 split)</w:t>
                             </w:r>
                           </w:p>
                           <w:p>
@@ -3854,29 +3558,7 @@
                                 <w:szCs w:val="20"/>
                                 <w:bdr w:val="none" w:sz="0" w:space="0" w:color="auto" w:frame="1"/>
                               </w:rPr>
-                              <w:t xml:space="preserve">      X1 &lt; 80      to the </w:t>
-                            </w:r>
-                            <w:proofErr w:type="gramStart"/>
-                            <w:r>
-                              <w:rPr>
-                                <w:rFonts w:ascii="Lucida Console" w:eastAsia="Times New Roman" w:hAnsi="Lucida Console" w:cs="Courier New"/>
-                                <w:color w:val="000000"/>
-                                <w:sz w:val="20"/>
-                                <w:szCs w:val="20"/>
-                                <w:bdr w:val="none" w:sz="0" w:space="0" w:color="auto" w:frame="1"/>
-                              </w:rPr>
-                              <w:t>left,  agree</w:t>
-                            </w:r>
-                            <w:proofErr w:type="gramEnd"/>
-                            <w:r>
-                              <w:rPr>
-                                <w:rFonts w:ascii="Lucida Console" w:eastAsia="Times New Roman" w:hAnsi="Lucida Console" w:cs="Courier New"/>
-                                <w:color w:val="000000"/>
-                                <w:sz w:val="20"/>
-                                <w:szCs w:val="20"/>
-                                <w:bdr w:val="none" w:sz="0" w:space="0" w:color="auto" w:frame="1"/>
-                              </w:rPr>
-                              <w:t>=0.785, adj=0.482, (0 split)</w:t>
+                              <w:t xml:space="preserve">      X1 &lt; 80      to the left,  agree=0.785, adj=0.482, (0 split)</w:t>
                             </w:r>
                           </w:p>
                           <w:p>
@@ -3918,29 +3600,7 @@
                                 <w:szCs w:val="20"/>
                                 <w:bdr w:val="none" w:sz="0" w:space="0" w:color="auto" w:frame="1"/>
                               </w:rPr>
-                              <w:t xml:space="preserve">      Y5 &lt; 0.5     to the </w:t>
-                            </w:r>
-                            <w:proofErr w:type="gramStart"/>
-                            <w:r>
-                              <w:rPr>
-                                <w:rFonts w:ascii="Lucida Console" w:eastAsia="Times New Roman" w:hAnsi="Lucida Console" w:cs="Courier New"/>
-                                <w:color w:val="000000"/>
-                                <w:sz w:val="20"/>
-                                <w:szCs w:val="20"/>
-                                <w:bdr w:val="none" w:sz="0" w:space="0" w:color="auto" w:frame="1"/>
-                              </w:rPr>
-                              <w:t>left,  agree</w:t>
-                            </w:r>
-                            <w:proofErr w:type="gramEnd"/>
-                            <w:r>
-                              <w:rPr>
-                                <w:rFonts w:ascii="Lucida Console" w:eastAsia="Times New Roman" w:hAnsi="Lucida Console" w:cs="Courier New"/>
-                                <w:color w:val="000000"/>
-                                <w:sz w:val="20"/>
-                                <w:szCs w:val="20"/>
-                                <w:bdr w:val="none" w:sz="0" w:space="0" w:color="auto" w:frame="1"/>
-                              </w:rPr>
-                              <w:t>=0.780, adj=0.470, (0 split)</w:t>
+                              <w:t xml:space="preserve">      Y5 &lt; 0.5     to the left,  agree=0.780, adj=0.470, (0 split)</w:t>
                             </w:r>
                           </w:p>
                           <w:p>
@@ -3982,29 +3642,7 @@
                                 <w:szCs w:val="20"/>
                                 <w:bdr w:val="none" w:sz="0" w:space="0" w:color="auto" w:frame="1"/>
                               </w:rPr>
-                              <w:t xml:space="preserve">      X7 &lt; 1576.35 to the </w:t>
-                            </w:r>
-                            <w:proofErr w:type="gramStart"/>
-                            <w:r>
-                              <w:rPr>
-                                <w:rFonts w:ascii="Lucida Console" w:eastAsia="Times New Roman" w:hAnsi="Lucida Console" w:cs="Courier New"/>
-                                <w:color w:val="000000"/>
-                                <w:sz w:val="20"/>
-                                <w:szCs w:val="20"/>
-                                <w:bdr w:val="none" w:sz="0" w:space="0" w:color="auto" w:frame="1"/>
-                              </w:rPr>
-                              <w:t>left,  agree</w:t>
-                            </w:r>
-                            <w:proofErr w:type="gramEnd"/>
-                            <w:r>
-                              <w:rPr>
-                                <w:rFonts w:ascii="Lucida Console" w:eastAsia="Times New Roman" w:hAnsi="Lucida Console" w:cs="Courier New"/>
-                                <w:color w:val="000000"/>
-                                <w:sz w:val="20"/>
-                                <w:szCs w:val="20"/>
-                                <w:bdr w:val="none" w:sz="0" w:space="0" w:color="auto" w:frame="1"/>
-                              </w:rPr>
-                              <w:t>=0.735, adj=0.361, (0 split)</w:t>
+                              <w:t xml:space="preserve">      X7 &lt; 1576.35 to the left,  agree=0.735, adj=0.361, (0 split)</w:t>
                             </w:r>
                           </w:p>
                           <w:p>
@@ -4120,29 +3758,7 @@
                                 <w:szCs w:val="20"/>
                                 <w:bdr w:val="none" w:sz="0" w:space="0" w:color="auto" w:frame="1"/>
                               </w:rPr>
-                              <w:t xml:space="preserve">  predicted class=</w:t>
-                            </w:r>
-                            <w:proofErr w:type="gramStart"/>
-                            <w:r>
-                              <w:rPr>
-                                <w:rFonts w:ascii="Lucida Console" w:eastAsia="Times New Roman" w:hAnsi="Lucida Console" w:cs="Courier New"/>
-                                <w:color w:val="000000"/>
-                                <w:sz w:val="20"/>
-                                <w:szCs w:val="20"/>
-                                <w:bdr w:val="none" w:sz="0" w:space="0" w:color="auto" w:frame="1"/>
-                              </w:rPr>
-                              <w:t>0  expected</w:t>
-                            </w:r>
-                            <w:proofErr w:type="gramEnd"/>
-                            <w:r>
-                              <w:rPr>
-                                <w:rFonts w:ascii="Lucida Console" w:eastAsia="Times New Roman" w:hAnsi="Lucida Console" w:cs="Courier New"/>
-                                <w:color w:val="000000"/>
-                                <w:sz w:val="20"/>
-                                <w:szCs w:val="20"/>
-                                <w:bdr w:val="none" w:sz="0" w:space="0" w:color="auto" w:frame="1"/>
-                              </w:rPr>
-                              <w:t xml:space="preserve"> loss=0.2564103  P(node) =0.585</w:t>
+                              <w:t xml:space="preserve">  predicted class=0  expected loss=0.2564103  P(node) =0.585</w:t>
                             </w:r>
                           </w:p>
                           <w:p>
@@ -4300,29 +3916,7 @@
                                 <w:szCs w:val="20"/>
                                 <w:bdr w:val="none" w:sz="0" w:space="0" w:color="auto" w:frame="1"/>
                               </w:rPr>
-                              <w:t xml:space="preserve">Node number 3: 83 </w:t>
-                            </w:r>
-                            <w:proofErr w:type="gramStart"/>
-                            <w:r>
-                              <w:rPr>
-                                <w:rFonts w:ascii="Lucida Console" w:eastAsia="Times New Roman" w:hAnsi="Lucida Console" w:cs="Courier New"/>
-                                <w:color w:val="000000"/>
-                                <w:sz w:val="20"/>
-                                <w:szCs w:val="20"/>
-                                <w:bdr w:val="none" w:sz="0" w:space="0" w:color="auto" w:frame="1"/>
-                              </w:rPr>
-                              <w:t xml:space="preserve">observations,   </w:t>
-                            </w:r>
-                            <w:proofErr w:type="gramEnd"/>
-                            <w:r>
-                              <w:rPr>
-                                <w:rFonts w:ascii="Lucida Console" w:eastAsia="Times New Roman" w:hAnsi="Lucida Console" w:cs="Courier New"/>
-                                <w:color w:val="000000"/>
-                                <w:sz w:val="20"/>
-                                <w:szCs w:val="20"/>
-                                <w:bdr w:val="none" w:sz="0" w:space="0" w:color="auto" w:frame="1"/>
-                              </w:rPr>
-                              <w:t xml:space="preserve"> complexity param=0.06122449</w:t>
+                              <w:t>Node number 3: 83 observations,    complexity param=0.06122449</w:t>
                             </w:r>
                           </w:p>
                           <w:p>
@@ -4364,29 +3958,7 @@
                                 <w:szCs w:val="20"/>
                                 <w:bdr w:val="none" w:sz="0" w:space="0" w:color="auto" w:frame="1"/>
                               </w:rPr>
-                              <w:t xml:space="preserve">  predicted class=</w:t>
-                            </w:r>
-                            <w:proofErr w:type="gramStart"/>
-                            <w:r>
-                              <w:rPr>
-                                <w:rFonts w:ascii="Lucida Console" w:eastAsia="Times New Roman" w:hAnsi="Lucida Console" w:cs="Courier New"/>
-                                <w:color w:val="000000"/>
-                                <w:sz w:val="20"/>
-                                <w:szCs w:val="20"/>
-                                <w:bdr w:val="none" w:sz="0" w:space="0" w:color="auto" w:frame="1"/>
-                              </w:rPr>
-                              <w:t>1  expected</w:t>
-                            </w:r>
-                            <w:proofErr w:type="gramEnd"/>
-                            <w:r>
-                              <w:rPr>
-                                <w:rFonts w:ascii="Lucida Console" w:eastAsia="Times New Roman" w:hAnsi="Lucida Console" w:cs="Courier New"/>
-                                <w:color w:val="000000"/>
-                                <w:sz w:val="20"/>
-                                <w:szCs w:val="20"/>
-                                <w:bdr w:val="none" w:sz="0" w:space="0" w:color="auto" w:frame="1"/>
-                              </w:rPr>
-                              <w:t xml:space="preserve"> loss=0.1807229  P(node) =0.415</w:t>
+                              <w:t xml:space="preserve">  predicted class=1  expected loss=0.1807229  P(node) =0.415</w:t>
                             </w:r>
                           </w:p>
                           <w:p>
@@ -4640,29 +4212,7 @@
                                 <w:szCs w:val="20"/>
                                 <w:bdr w:val="none" w:sz="0" w:space="0" w:color="auto" w:frame="1"/>
                               </w:rPr>
-                              <w:t xml:space="preserve">      X7 &lt; 605.4   to the </w:t>
-                            </w:r>
-                            <w:proofErr w:type="gramStart"/>
-                            <w:r>
-                              <w:rPr>
-                                <w:rFonts w:ascii="Lucida Console" w:eastAsia="Times New Roman" w:hAnsi="Lucida Console" w:cs="Courier New"/>
-                                <w:color w:val="000000"/>
-                                <w:sz w:val="20"/>
-                                <w:szCs w:val="20"/>
-                                <w:bdr w:val="none" w:sz="0" w:space="0" w:color="auto" w:frame="1"/>
-                              </w:rPr>
-                              <w:t>left,  improve</w:t>
-                            </w:r>
-                            <w:proofErr w:type="gramEnd"/>
-                            <w:r>
-                              <w:rPr>
-                                <w:rFonts w:ascii="Lucida Console" w:eastAsia="Times New Roman" w:hAnsi="Lucida Console" w:cs="Courier New"/>
-                                <w:color w:val="000000"/>
-                                <w:sz w:val="20"/>
-                                <w:szCs w:val="20"/>
-                                <w:bdr w:val="none" w:sz="0" w:space="0" w:color="auto" w:frame="1"/>
-                              </w:rPr>
-                              <w:t>=10.180930, (0 missing)</w:t>
+                              <w:t xml:space="preserve">      X7 &lt; 605.4   to the left,  improve=10.180930, (0 missing)</w:t>
                             </w:r>
                           </w:p>
                           <w:p>
@@ -4704,29 +4254,7 @@
                                 <w:szCs w:val="20"/>
                                 <w:bdr w:val="none" w:sz="0" w:space="0" w:color="auto" w:frame="1"/>
                               </w:rPr>
-                              <w:t xml:space="preserve">      X5 &lt; 32.39   to the </w:t>
-                            </w:r>
-                            <w:proofErr w:type="gramStart"/>
-                            <w:r>
-                              <w:rPr>
-                                <w:rFonts w:ascii="Lucida Console" w:eastAsia="Times New Roman" w:hAnsi="Lucida Console" w:cs="Courier New"/>
-                                <w:color w:val="000000"/>
-                                <w:sz w:val="20"/>
-                                <w:szCs w:val="20"/>
-                                <w:bdr w:val="none" w:sz="0" w:space="0" w:color="auto" w:frame="1"/>
-                              </w:rPr>
-                              <w:t>left,  improve</w:t>
-                            </w:r>
-                            <w:proofErr w:type="gramEnd"/>
-                            <w:r>
-                              <w:rPr>
-                                <w:rFonts w:ascii="Lucida Console" w:eastAsia="Times New Roman" w:hAnsi="Lucida Console" w:cs="Courier New"/>
-                                <w:color w:val="000000"/>
-                                <w:sz w:val="20"/>
-                                <w:szCs w:val="20"/>
-                                <w:bdr w:val="none" w:sz="0" w:space="0" w:color="auto" w:frame="1"/>
-                              </w:rPr>
-                              <w:t>= 6.437137, (0 missing)</w:t>
+                              <w:t xml:space="preserve">      X5 &lt; 32.39   to the left,  improve= 6.437137, (0 missing)</w:t>
                             </w:r>
                           </w:p>
                           <w:p>
@@ -4768,29 +4296,7 @@
                                 <w:szCs w:val="20"/>
                                 <w:bdr w:val="none" w:sz="0" w:space="0" w:color="auto" w:frame="1"/>
                               </w:rPr>
-                              <w:t xml:space="preserve">      X1 &lt; 23.5    to the </w:t>
-                            </w:r>
-                            <w:proofErr w:type="gramStart"/>
-                            <w:r>
-                              <w:rPr>
-                                <w:rFonts w:ascii="Lucida Console" w:eastAsia="Times New Roman" w:hAnsi="Lucida Console" w:cs="Courier New"/>
-                                <w:color w:val="000000"/>
-                                <w:sz w:val="20"/>
-                                <w:szCs w:val="20"/>
-                                <w:bdr w:val="none" w:sz="0" w:space="0" w:color="auto" w:frame="1"/>
-                              </w:rPr>
-                              <w:t>left,  improve</w:t>
-                            </w:r>
-                            <w:proofErr w:type="gramEnd"/>
-                            <w:r>
-                              <w:rPr>
-                                <w:rFonts w:ascii="Lucida Console" w:eastAsia="Times New Roman" w:hAnsi="Lucida Console" w:cs="Courier New"/>
-                                <w:color w:val="000000"/>
-                                <w:sz w:val="20"/>
-                                <w:szCs w:val="20"/>
-                                <w:bdr w:val="none" w:sz="0" w:space="0" w:color="auto" w:frame="1"/>
-                              </w:rPr>
-                              <w:t>= 6.131738, (0 missing)</w:t>
+                              <w:t xml:space="preserve">      X1 &lt; 23.5    to the left,  improve= 6.131738, (0 missing)</w:t>
                             </w:r>
                           </w:p>
                           <w:p>
@@ -4832,29 +4338,7 @@
                                 <w:szCs w:val="20"/>
                                 <w:bdr w:val="none" w:sz="0" w:space="0" w:color="auto" w:frame="1"/>
                               </w:rPr>
-                              <w:t xml:space="preserve">      Y5 &lt; 0.5     to the </w:t>
-                            </w:r>
-                            <w:proofErr w:type="gramStart"/>
-                            <w:r>
-                              <w:rPr>
-                                <w:rFonts w:ascii="Lucida Console" w:eastAsia="Times New Roman" w:hAnsi="Lucida Console" w:cs="Courier New"/>
-                                <w:color w:val="000000"/>
-                                <w:sz w:val="20"/>
-                                <w:szCs w:val="20"/>
-                                <w:bdr w:val="none" w:sz="0" w:space="0" w:color="auto" w:frame="1"/>
-                              </w:rPr>
-                              <w:t>left,  improve</w:t>
-                            </w:r>
-                            <w:proofErr w:type="gramEnd"/>
-                            <w:r>
-                              <w:rPr>
-                                <w:rFonts w:ascii="Lucida Console" w:eastAsia="Times New Roman" w:hAnsi="Lucida Console" w:cs="Courier New"/>
-                                <w:color w:val="000000"/>
-                                <w:sz w:val="20"/>
-                                <w:szCs w:val="20"/>
-                                <w:bdr w:val="none" w:sz="0" w:space="0" w:color="auto" w:frame="1"/>
-                              </w:rPr>
-                              <w:t>= 4.552823, (0 missing)</w:t>
+                              <w:t xml:space="preserve">      Y5 &lt; 0.5     to the left,  improve= 4.552823, (0 missing)</w:t>
                             </w:r>
                           </w:p>
                           <w:p>
@@ -4896,29 +4380,7 @@
                                 <w:szCs w:val="20"/>
                                 <w:bdr w:val="none" w:sz="0" w:space="0" w:color="auto" w:frame="1"/>
                               </w:rPr>
-                              <w:t xml:space="preserve">      X4 &lt; </w:t>
-                            </w:r>
-                            <w:proofErr w:type="gramStart"/>
-                            <w:r>
-                              <w:rPr>
-                                <w:rFonts w:ascii="Lucida Console" w:eastAsia="Times New Roman" w:hAnsi="Lucida Console" w:cs="Courier New"/>
-                                <w:color w:val="000000"/>
-                                <w:sz w:val="20"/>
-                                <w:szCs w:val="20"/>
-                                <w:bdr w:val="none" w:sz="0" w:space="0" w:color="auto" w:frame="1"/>
-                              </w:rPr>
-                              <w:t>183.75  to</w:t>
-                            </w:r>
-                            <w:proofErr w:type="gramEnd"/>
-                            <w:r>
-                              <w:rPr>
-                                <w:rFonts w:ascii="Lucida Console" w:eastAsia="Times New Roman" w:hAnsi="Lucida Console" w:cs="Courier New"/>
-                                <w:color w:val="000000"/>
-                                <w:sz w:val="20"/>
-                                <w:szCs w:val="20"/>
-                                <w:bdr w:val="none" w:sz="0" w:space="0" w:color="auto" w:frame="1"/>
-                              </w:rPr>
-                              <w:t xml:space="preserve"> the left,  improve= 4.137415, (0 missing)</w:t>
+                              <w:t xml:space="preserve">      X4 &lt; 183.75  to the left,  improve= 4.137415, (0 missing)</w:t>
                             </w:r>
                           </w:p>
                           <w:p>
@@ -5002,29 +4464,7 @@
                                 <w:szCs w:val="20"/>
                                 <w:bdr w:val="none" w:sz="0" w:space="0" w:color="auto" w:frame="1"/>
                               </w:rPr>
-                              <w:t xml:space="preserve">      Y7 &lt; 0.5     to the </w:t>
-                            </w:r>
-                            <w:proofErr w:type="gramStart"/>
-                            <w:r>
-                              <w:rPr>
-                                <w:rFonts w:ascii="Lucida Console" w:eastAsia="Times New Roman" w:hAnsi="Lucida Console" w:cs="Courier New"/>
-                                <w:color w:val="000000"/>
-                                <w:sz w:val="20"/>
-                                <w:szCs w:val="20"/>
-                                <w:bdr w:val="none" w:sz="0" w:space="0" w:color="auto" w:frame="1"/>
-                              </w:rPr>
-                              <w:t>left,  agree</w:t>
-                            </w:r>
-                            <w:proofErr w:type="gramEnd"/>
-                            <w:r>
-                              <w:rPr>
-                                <w:rFonts w:ascii="Lucida Console" w:eastAsia="Times New Roman" w:hAnsi="Lucida Console" w:cs="Courier New"/>
-                                <w:color w:val="000000"/>
-                                <w:sz w:val="20"/>
-                                <w:szCs w:val="20"/>
-                                <w:bdr w:val="none" w:sz="0" w:space="0" w:color="auto" w:frame="1"/>
-                              </w:rPr>
-                              <w:t>=0.904, adj=0.500, (0 split)</w:t>
+                              <w:t xml:space="preserve">      Y7 &lt; 0.5     to the left,  agree=0.904, adj=0.500, (0 split)</w:t>
                             </w:r>
                           </w:p>
                           <w:p>
@@ -5066,29 +4506,7 @@
                                 <w:szCs w:val="20"/>
                                 <w:bdr w:val="none" w:sz="0" w:space="0" w:color="auto" w:frame="1"/>
                               </w:rPr>
-                              <w:t xml:space="preserve">      X1 &lt; 21      to the </w:t>
-                            </w:r>
-                            <w:proofErr w:type="gramStart"/>
-                            <w:r>
-                              <w:rPr>
-                                <w:rFonts w:ascii="Lucida Console" w:eastAsia="Times New Roman" w:hAnsi="Lucida Console" w:cs="Courier New"/>
-                                <w:color w:val="000000"/>
-                                <w:sz w:val="20"/>
-                                <w:szCs w:val="20"/>
-                                <w:bdr w:val="none" w:sz="0" w:space="0" w:color="auto" w:frame="1"/>
-                              </w:rPr>
-                              <w:t>left,  agree</w:t>
-                            </w:r>
-                            <w:proofErr w:type="gramEnd"/>
-                            <w:r>
-                              <w:rPr>
-                                <w:rFonts w:ascii="Lucida Console" w:eastAsia="Times New Roman" w:hAnsi="Lucida Console" w:cs="Courier New"/>
-                                <w:color w:val="000000"/>
-                                <w:sz w:val="20"/>
-                                <w:szCs w:val="20"/>
-                                <w:bdr w:val="none" w:sz="0" w:space="0" w:color="auto" w:frame="1"/>
-                              </w:rPr>
-                              <w:t>=0.855, adj=0.250, (0 split)</w:t>
+                              <w:t xml:space="preserve">      X1 &lt; 21      to the left,  agree=0.855, adj=0.250, (0 split)</w:t>
                             </w:r>
                           </w:p>
                           <w:p>
@@ -5130,29 +4548,7 @@
                                 <w:szCs w:val="20"/>
                                 <w:bdr w:val="none" w:sz="0" w:space="0" w:color="auto" w:frame="1"/>
                               </w:rPr>
-                              <w:t xml:space="preserve">      X5 &lt; </w:t>
-                            </w:r>
-                            <w:proofErr w:type="gramStart"/>
-                            <w:r>
-                              <w:rPr>
-                                <w:rFonts w:ascii="Lucida Console" w:eastAsia="Times New Roman" w:hAnsi="Lucida Console" w:cs="Courier New"/>
-                                <w:color w:val="000000"/>
-                                <w:sz w:val="20"/>
-                                <w:szCs w:val="20"/>
-                                <w:bdr w:val="none" w:sz="0" w:space="0" w:color="auto" w:frame="1"/>
-                              </w:rPr>
-                              <w:t>25.895  to</w:t>
-                            </w:r>
-                            <w:proofErr w:type="gramEnd"/>
-                            <w:r>
-                              <w:rPr>
-                                <w:rFonts w:ascii="Lucida Console" w:eastAsia="Times New Roman" w:hAnsi="Lucida Console" w:cs="Courier New"/>
-                                <w:color w:val="000000"/>
-                                <w:sz w:val="20"/>
-                                <w:szCs w:val="20"/>
-                                <w:bdr w:val="none" w:sz="0" w:space="0" w:color="auto" w:frame="1"/>
-                              </w:rPr>
-                              <w:t xml:space="preserve"> the left,  agree=0.855, adj=0.250, (0 split)</w:t>
+                              <w:t xml:space="preserve">      X5 &lt; 25.895  to the left,  agree=0.855, adj=0.250, (0 split)</w:t>
                             </w:r>
                           </w:p>
                           <w:p>
@@ -5194,29 +4590,7 @@
                                 <w:szCs w:val="20"/>
                                 <w:bdr w:val="none" w:sz="0" w:space="0" w:color="auto" w:frame="1"/>
                               </w:rPr>
-                              <w:t xml:space="preserve">      Y5 &lt; 0.5     to the </w:t>
-                            </w:r>
-                            <w:proofErr w:type="gramStart"/>
-                            <w:r>
-                              <w:rPr>
-                                <w:rFonts w:ascii="Lucida Console" w:eastAsia="Times New Roman" w:hAnsi="Lucida Console" w:cs="Courier New"/>
-                                <w:color w:val="000000"/>
-                                <w:sz w:val="20"/>
-                                <w:szCs w:val="20"/>
-                                <w:bdr w:val="none" w:sz="0" w:space="0" w:color="auto" w:frame="1"/>
-                              </w:rPr>
-                              <w:t>left,  agree</w:t>
-                            </w:r>
-                            <w:proofErr w:type="gramEnd"/>
-                            <w:r>
-                              <w:rPr>
-                                <w:rFonts w:ascii="Lucida Console" w:eastAsia="Times New Roman" w:hAnsi="Lucida Console" w:cs="Courier New"/>
-                                <w:color w:val="000000"/>
-                                <w:sz w:val="20"/>
-                                <w:szCs w:val="20"/>
-                                <w:bdr w:val="none" w:sz="0" w:space="0" w:color="auto" w:frame="1"/>
-                              </w:rPr>
-                              <w:t>=0.843, adj=0.188, (0 split)</w:t>
+                              <w:t xml:space="preserve">      Y5 &lt; 0.5     to the left,  agree=0.843, adj=0.188, (0 split)</w:t>
                             </w:r>
                           </w:p>
                           <w:p>
@@ -5258,29 +4632,7 @@
                                 <w:szCs w:val="20"/>
                                 <w:bdr w:val="none" w:sz="0" w:space="0" w:color="auto" w:frame="1"/>
                               </w:rPr>
-                              <w:t xml:space="preserve">      X2 &lt; 3.5     to the </w:t>
-                            </w:r>
-                            <w:proofErr w:type="gramStart"/>
-                            <w:r>
-                              <w:rPr>
-                                <w:rFonts w:ascii="Lucida Console" w:eastAsia="Times New Roman" w:hAnsi="Lucida Console" w:cs="Courier New"/>
-                                <w:color w:val="000000"/>
-                                <w:sz w:val="20"/>
-                                <w:szCs w:val="20"/>
-                                <w:bdr w:val="none" w:sz="0" w:space="0" w:color="auto" w:frame="1"/>
-                              </w:rPr>
-                              <w:t>left,  agree</w:t>
-                            </w:r>
-                            <w:proofErr w:type="gramEnd"/>
-                            <w:r>
-                              <w:rPr>
-                                <w:rFonts w:ascii="Lucida Console" w:eastAsia="Times New Roman" w:hAnsi="Lucida Console" w:cs="Courier New"/>
-                                <w:color w:val="000000"/>
-                                <w:sz w:val="20"/>
-                                <w:szCs w:val="20"/>
-                                <w:bdr w:val="none" w:sz="0" w:space="0" w:color="auto" w:frame="1"/>
-                              </w:rPr>
-                              <w:t>=0.819, adj=0.062, (0 split)</w:t>
+                              <w:t xml:space="preserve">      X2 &lt; 3.5     to the left,  agree=0.819, adj=0.062, (0 split)</w:t>
                             </w:r>
                           </w:p>
                           <w:p>
@@ -5396,29 +4748,7 @@
                                 <w:szCs w:val="20"/>
                                 <w:bdr w:val="none" w:sz="0" w:space="0" w:color="auto" w:frame="1"/>
                               </w:rPr>
-                              <w:t xml:space="preserve">  predicted class=</w:t>
-                            </w:r>
-                            <w:proofErr w:type="gramStart"/>
-                            <w:r>
-                              <w:rPr>
-                                <w:rFonts w:ascii="Lucida Console" w:eastAsia="Times New Roman" w:hAnsi="Lucida Console" w:cs="Courier New"/>
-                                <w:color w:val="000000"/>
-                                <w:sz w:val="20"/>
-                                <w:szCs w:val="20"/>
-                                <w:bdr w:val="none" w:sz="0" w:space="0" w:color="auto" w:frame="1"/>
-                              </w:rPr>
-                              <w:t>0  expected</w:t>
-                            </w:r>
-                            <w:proofErr w:type="gramEnd"/>
-                            <w:r>
-                              <w:rPr>
-                                <w:rFonts w:ascii="Lucida Console" w:eastAsia="Times New Roman" w:hAnsi="Lucida Console" w:cs="Courier New"/>
-                                <w:color w:val="000000"/>
-                                <w:sz w:val="20"/>
-                                <w:szCs w:val="20"/>
-                                <w:bdr w:val="none" w:sz="0" w:space="0" w:color="auto" w:frame="1"/>
-                              </w:rPr>
-                              <w:t xml:space="preserve"> loss=0.3125  P(node) =0.08</w:t>
+                              <w:t xml:space="preserve">  predicted class=0  expected loss=0.3125  P(node) =0.08</w:t>
                             </w:r>
                           </w:p>
                           <w:p>
@@ -5618,29 +4948,7 @@
                                 <w:szCs w:val="20"/>
                                 <w:bdr w:val="none" w:sz="0" w:space="0" w:color="auto" w:frame="1"/>
                               </w:rPr>
-                              <w:t xml:space="preserve">  predicted class=</w:t>
-                            </w:r>
-                            <w:proofErr w:type="gramStart"/>
-                            <w:r>
-                              <w:rPr>
-                                <w:rFonts w:ascii="Lucida Console" w:eastAsia="Times New Roman" w:hAnsi="Lucida Console" w:cs="Courier New"/>
-                                <w:color w:val="000000"/>
-                                <w:sz w:val="20"/>
-                                <w:szCs w:val="20"/>
-                                <w:bdr w:val="none" w:sz="0" w:space="0" w:color="auto" w:frame="1"/>
-                              </w:rPr>
-                              <w:t>1  expected</w:t>
-                            </w:r>
-                            <w:proofErr w:type="gramEnd"/>
-                            <w:r>
-                              <w:rPr>
-                                <w:rFonts w:ascii="Lucida Console" w:eastAsia="Times New Roman" w:hAnsi="Lucida Console" w:cs="Courier New"/>
-                                <w:color w:val="000000"/>
-                                <w:sz w:val="20"/>
-                                <w:szCs w:val="20"/>
-                                <w:bdr w:val="none" w:sz="0" w:space="0" w:color="auto" w:frame="1"/>
-                              </w:rPr>
-                              <w:t xml:space="preserve"> loss=0.05970149  P(node) =0.335</w:t>
+                              <w:t xml:space="preserve">  predicted class=1  expected loss=0.05970149  P(node) =0.335</w:t>
                             </w:r>
                           </w:p>
                           <w:p>
@@ -5820,27 +5128,7 @@
                           <w:sz w:val="20"/>
                           <w:szCs w:val="20"/>
                         </w:rPr>
-                        <w:t xml:space="preserve">&gt; </w:t>
-                      </w:r>
-                      <w:proofErr w:type="gramStart"/>
-                      <w:r>
-                        <w:rPr>
-                          <w:rFonts w:ascii="Lucida Console" w:eastAsia="Times New Roman" w:hAnsi="Lucida Console" w:cs="Courier New"/>
-                          <w:color w:val="0000FF"/>
-                          <w:sz w:val="20"/>
-                          <w:szCs w:val="20"/>
-                        </w:rPr>
-                        <w:t>summary(</w:t>
-                      </w:r>
-                      <w:proofErr w:type="gramEnd"/>
-                      <w:r>
-                        <w:rPr>
-                          <w:rFonts w:ascii="Lucida Console" w:eastAsia="Times New Roman" w:hAnsi="Lucida Console" w:cs="Courier New"/>
-                          <w:color w:val="0000FF"/>
-                          <w:sz w:val="20"/>
-                          <w:szCs w:val="20"/>
-                        </w:rPr>
-                        <w:t>DT_Model_XY_G1_pruned)</w:t>
+                        <w:t>&gt; summary(DT_Model_XY_G1_pruned)</w:t>
                       </w:r>
                     </w:p>
                     <w:p>
@@ -5917,7 +5205,6 @@
                         </w:rPr>
                       </w:pPr>
                       <w:proofErr w:type="spellStart"/>
-                      <w:proofErr w:type="gramStart"/>
                       <w:r>
                         <w:rPr>
                           <w:rFonts w:ascii="Lucida Console" w:eastAsia="Times New Roman" w:hAnsi="Lucida Console" w:cs="Courier New"/>
@@ -5937,18 +5224,7 @@
                           <w:szCs w:val="20"/>
                           <w:bdr w:val="none" w:sz="0" w:space="0" w:color="auto" w:frame="1"/>
                         </w:rPr>
-                        <w:t>(</w:t>
-                      </w:r>
-                      <w:proofErr w:type="gramEnd"/>
-                      <w:r>
-                        <w:rPr>
-                          <w:rFonts w:ascii="Lucida Console" w:eastAsia="Times New Roman" w:hAnsi="Lucida Console" w:cs="Courier New"/>
-                          <w:color w:val="000000"/>
-                          <w:sz w:val="20"/>
-                          <w:szCs w:val="20"/>
-                          <w:bdr w:val="none" w:sz="0" w:space="0" w:color="auto" w:frame="1"/>
-                        </w:rPr>
-                        <w:t xml:space="preserve">formula = Response ~ ., data = input_XY_G1, method = "class", </w:t>
+                        <w:t xml:space="preserve">(formula = Response ~ ., data = input_XY_G1, method = "class", </w:t>
                       </w:r>
                     </w:p>
                     <w:p>
@@ -5993,7 +5269,6 @@
                         <w:t xml:space="preserve">    control = </w:t>
                       </w:r>
                       <w:proofErr w:type="spellStart"/>
-                      <w:proofErr w:type="gramStart"/>
                       <w:r>
                         <w:rPr>
                           <w:rFonts w:ascii="Lucida Console" w:eastAsia="Times New Roman" w:hAnsi="Lucida Console" w:cs="Courier New"/>
@@ -6005,7 +5280,6 @@
                         <w:t>rpart.control</w:t>
                       </w:r>
                       <w:proofErr w:type="spellEnd"/>
-                      <w:proofErr w:type="gramEnd"/>
                       <w:r>
                         <w:rPr>
                           <w:rFonts w:ascii="Lucida Console" w:eastAsia="Times New Roman" w:hAnsi="Lucida Console" w:cs="Courier New"/>
@@ -6558,29 +5832,7 @@
                           <w:szCs w:val="20"/>
                           <w:bdr w:val="none" w:sz="0" w:space="0" w:color="auto" w:frame="1"/>
                         </w:rPr>
-                        <w:t xml:space="preserve">24 17 16 13 13 </w:t>
-                      </w:r>
-                      <w:proofErr w:type="gramStart"/>
-                      <w:r>
-                        <w:rPr>
-                          <w:rFonts w:ascii="Lucida Console" w:eastAsia="Times New Roman" w:hAnsi="Lucida Console" w:cs="Courier New"/>
-                          <w:color w:val="000000"/>
-                          <w:sz w:val="20"/>
-                          <w:szCs w:val="20"/>
-                          <w:bdr w:val="none" w:sz="0" w:space="0" w:color="auto" w:frame="1"/>
-                        </w:rPr>
-                        <w:t>12  4</w:t>
-                      </w:r>
-                      <w:proofErr w:type="gramEnd"/>
-                      <w:r>
-                        <w:rPr>
-                          <w:rFonts w:ascii="Lucida Console" w:eastAsia="Times New Roman" w:hAnsi="Lucida Console" w:cs="Courier New"/>
-                          <w:color w:val="000000"/>
-                          <w:sz w:val="20"/>
-                          <w:szCs w:val="20"/>
-                          <w:bdr w:val="none" w:sz="0" w:space="0" w:color="auto" w:frame="1"/>
-                        </w:rPr>
-                        <w:t xml:space="preserve"> </w:t>
+                        <w:t xml:space="preserve">24 17 16 13 13 12  4 </w:t>
                       </w:r>
                     </w:p>
                     <w:p>
@@ -6654,29 +5906,7 @@
                           <w:szCs w:val="20"/>
                           <w:bdr w:val="none" w:sz="0" w:space="0" w:color="auto" w:frame="1"/>
                         </w:rPr>
-                        <w:t xml:space="preserve">Node number 1: 200 </w:t>
-                      </w:r>
-                      <w:proofErr w:type="gramStart"/>
-                      <w:r>
-                        <w:rPr>
-                          <w:rFonts w:ascii="Lucida Console" w:eastAsia="Times New Roman" w:hAnsi="Lucida Console" w:cs="Courier New"/>
-                          <w:color w:val="000000"/>
-                          <w:sz w:val="20"/>
-                          <w:szCs w:val="20"/>
-                          <w:bdr w:val="none" w:sz="0" w:space="0" w:color="auto" w:frame="1"/>
-                        </w:rPr>
-                        <w:t xml:space="preserve">observations,   </w:t>
-                      </w:r>
-                      <w:proofErr w:type="gramEnd"/>
-                      <w:r>
-                        <w:rPr>
-                          <w:rFonts w:ascii="Lucida Console" w:eastAsia="Times New Roman" w:hAnsi="Lucida Console" w:cs="Courier New"/>
-                          <w:color w:val="000000"/>
-                          <w:sz w:val="20"/>
-                          <w:szCs w:val="20"/>
-                          <w:bdr w:val="none" w:sz="0" w:space="0" w:color="auto" w:frame="1"/>
-                        </w:rPr>
-                        <w:t xml:space="preserve"> complexity param=0.5408163</w:t>
+                        <w:t>Node number 1: 200 observations,    complexity param=0.5408163</w:t>
                       </w:r>
                     </w:p>
                     <w:p>
@@ -6718,29 +5948,7 @@
                           <w:szCs w:val="20"/>
                           <w:bdr w:val="none" w:sz="0" w:space="0" w:color="auto" w:frame="1"/>
                         </w:rPr>
-                        <w:t xml:space="preserve">  predicted class=</w:t>
-                      </w:r>
-                      <w:proofErr w:type="gramStart"/>
-                      <w:r>
-                        <w:rPr>
-                          <w:rFonts w:ascii="Lucida Console" w:eastAsia="Times New Roman" w:hAnsi="Lucida Console" w:cs="Courier New"/>
-                          <w:color w:val="000000"/>
-                          <w:sz w:val="20"/>
-                          <w:szCs w:val="20"/>
-                          <w:bdr w:val="none" w:sz="0" w:space="0" w:color="auto" w:frame="1"/>
-                        </w:rPr>
-                        <w:t>0  expected</w:t>
-                      </w:r>
-                      <w:proofErr w:type="gramEnd"/>
-                      <w:r>
-                        <w:rPr>
-                          <w:rFonts w:ascii="Lucida Console" w:eastAsia="Times New Roman" w:hAnsi="Lucida Console" w:cs="Courier New"/>
-                          <w:color w:val="000000"/>
-                          <w:sz w:val="20"/>
-                          <w:szCs w:val="20"/>
-                          <w:bdr w:val="none" w:sz="0" w:space="0" w:color="auto" w:frame="1"/>
-                        </w:rPr>
-                        <w:t xml:space="preserve"> loss=0.49  P(node) =1</w:t>
+                        <w:t xml:space="preserve">  predicted class=0  expected loss=0.49  P(node) =1</w:t>
                       </w:r>
                     </w:p>
                     <w:p>
@@ -6994,29 +6202,7 @@
                           <w:szCs w:val="20"/>
                           <w:bdr w:val="none" w:sz="0" w:space="0" w:color="auto" w:frame="1"/>
                         </w:rPr>
-                        <w:t xml:space="preserve">      X4 &lt; </w:t>
-                      </w:r>
-                      <w:proofErr w:type="gramStart"/>
-                      <w:r>
-                        <w:rPr>
-                          <w:rFonts w:ascii="Lucida Console" w:eastAsia="Times New Roman" w:hAnsi="Lucida Console" w:cs="Courier New"/>
-                          <w:color w:val="000000"/>
-                          <w:sz w:val="20"/>
-                          <w:szCs w:val="20"/>
-                          <w:bdr w:val="none" w:sz="0" w:space="0" w:color="auto" w:frame="1"/>
-                        </w:rPr>
-                        <w:t>97.875  to</w:t>
-                      </w:r>
-                      <w:proofErr w:type="gramEnd"/>
-                      <w:r>
-                        <w:rPr>
-                          <w:rFonts w:ascii="Lucida Console" w:eastAsia="Times New Roman" w:hAnsi="Lucida Console" w:cs="Courier New"/>
-                          <w:color w:val="000000"/>
-                          <w:sz w:val="20"/>
-                          <w:szCs w:val="20"/>
-                          <w:bdr w:val="none" w:sz="0" w:space="0" w:color="auto" w:frame="1"/>
-                        </w:rPr>
-                        <w:t xml:space="preserve"> the left,  improve=30.76630, (0 missing)</w:t>
+                        <w:t xml:space="preserve">      X4 &lt; 97.875  to the left,  improve=30.76630, (0 missing)</w:t>
                       </w:r>
                     </w:p>
                     <w:p>
@@ -7058,29 +6244,7 @@
                           <w:szCs w:val="20"/>
                           <w:bdr w:val="none" w:sz="0" w:space="0" w:color="auto" w:frame="1"/>
                         </w:rPr>
-                        <w:t xml:space="preserve">      X5 &lt; 32.39   to the </w:t>
-                      </w:r>
-                      <w:proofErr w:type="gramStart"/>
-                      <w:r>
-                        <w:rPr>
-                          <w:rFonts w:ascii="Lucida Console" w:eastAsia="Times New Roman" w:hAnsi="Lucida Console" w:cs="Courier New"/>
-                          <w:color w:val="000000"/>
-                          <w:sz w:val="20"/>
-                          <w:szCs w:val="20"/>
-                          <w:bdr w:val="none" w:sz="0" w:space="0" w:color="auto" w:frame="1"/>
-                        </w:rPr>
-                        <w:t>left,  improve</w:t>
-                      </w:r>
-                      <w:proofErr w:type="gramEnd"/>
-                      <w:r>
-                        <w:rPr>
-                          <w:rFonts w:ascii="Lucida Console" w:eastAsia="Times New Roman" w:hAnsi="Lucida Console" w:cs="Courier New"/>
-                          <w:color w:val="000000"/>
-                          <w:sz w:val="20"/>
-                          <w:szCs w:val="20"/>
-                          <w:bdr w:val="none" w:sz="0" w:space="0" w:color="auto" w:frame="1"/>
-                        </w:rPr>
-                        <w:t>=30.29774, (0 missing)</w:t>
+                        <w:t xml:space="preserve">      X5 &lt; 32.39   to the left,  improve=30.29774, (0 missing)</w:t>
                       </w:r>
                     </w:p>
                     <w:p>
@@ -7122,29 +6286,7 @@
                           <w:szCs w:val="20"/>
                           <w:bdr w:val="none" w:sz="0" w:space="0" w:color="auto" w:frame="1"/>
                         </w:rPr>
-                        <w:t xml:space="preserve">      Y5 &lt; 0.5     to the </w:t>
-                      </w:r>
-                      <w:proofErr w:type="gramStart"/>
-                      <w:r>
-                        <w:rPr>
-                          <w:rFonts w:ascii="Lucida Console" w:eastAsia="Times New Roman" w:hAnsi="Lucida Console" w:cs="Courier New"/>
-                          <w:color w:val="000000"/>
-                          <w:sz w:val="20"/>
-                          <w:szCs w:val="20"/>
-                          <w:bdr w:val="none" w:sz="0" w:space="0" w:color="auto" w:frame="1"/>
-                        </w:rPr>
-                        <w:t>left,  improve</w:t>
-                      </w:r>
-                      <w:proofErr w:type="gramEnd"/>
-                      <w:r>
-                        <w:rPr>
-                          <w:rFonts w:ascii="Lucida Console" w:eastAsia="Times New Roman" w:hAnsi="Lucida Console" w:cs="Courier New"/>
-                          <w:color w:val="000000"/>
-                          <w:sz w:val="20"/>
-                          <w:szCs w:val="20"/>
-                          <w:bdr w:val="none" w:sz="0" w:space="0" w:color="auto" w:frame="1"/>
-                        </w:rPr>
-                        <w:t>=25.97221, (0 missing)</w:t>
+                        <w:t xml:space="preserve">      Y5 &lt; 0.5     to the left,  improve=25.97221, (0 missing)</w:t>
                       </w:r>
                     </w:p>
                     <w:p>
@@ -7186,29 +6328,7 @@
                           <w:szCs w:val="20"/>
                           <w:bdr w:val="none" w:sz="0" w:space="0" w:color="auto" w:frame="1"/>
                         </w:rPr>
-                        <w:t xml:space="preserve">      Y1 &lt; 0.5     to the </w:t>
-                      </w:r>
-                      <w:proofErr w:type="gramStart"/>
-                      <w:r>
-                        <w:rPr>
-                          <w:rFonts w:ascii="Lucida Console" w:eastAsia="Times New Roman" w:hAnsi="Lucida Console" w:cs="Courier New"/>
-                          <w:color w:val="000000"/>
-                          <w:sz w:val="20"/>
-                          <w:szCs w:val="20"/>
-                          <w:bdr w:val="none" w:sz="0" w:space="0" w:color="auto" w:frame="1"/>
-                        </w:rPr>
-                        <w:t>left,  improve</w:t>
-                      </w:r>
-                      <w:proofErr w:type="gramEnd"/>
-                      <w:r>
-                        <w:rPr>
-                          <w:rFonts w:ascii="Lucida Console" w:eastAsia="Times New Roman" w:hAnsi="Lucida Console" w:cs="Courier New"/>
-                          <w:color w:val="000000"/>
-                          <w:sz w:val="20"/>
-                          <w:szCs w:val="20"/>
-                          <w:bdr w:val="none" w:sz="0" w:space="0" w:color="auto" w:frame="1"/>
-                        </w:rPr>
-                        <w:t>=24.09052, (0 missing)</w:t>
+                        <w:t xml:space="preserve">      Y1 &lt; 0.5     to the left,  improve=24.09052, (0 missing)</w:t>
                       </w:r>
                     </w:p>
                     <w:p>
@@ -7250,29 +6370,7 @@
                           <w:szCs w:val="20"/>
                           <w:bdr w:val="none" w:sz="0" w:space="0" w:color="auto" w:frame="1"/>
                         </w:rPr>
-                        <w:t xml:space="preserve">      X1 &lt; 33.5    to the </w:t>
-                      </w:r>
-                      <w:proofErr w:type="gramStart"/>
-                      <w:r>
-                        <w:rPr>
-                          <w:rFonts w:ascii="Lucida Console" w:eastAsia="Times New Roman" w:hAnsi="Lucida Console" w:cs="Courier New"/>
-                          <w:color w:val="000000"/>
-                          <w:sz w:val="20"/>
-                          <w:szCs w:val="20"/>
-                          <w:bdr w:val="none" w:sz="0" w:space="0" w:color="auto" w:frame="1"/>
-                        </w:rPr>
-                        <w:t>left,  improve</w:t>
-                      </w:r>
-                      <w:proofErr w:type="gramEnd"/>
-                      <w:r>
-                        <w:rPr>
-                          <w:rFonts w:ascii="Lucida Console" w:eastAsia="Times New Roman" w:hAnsi="Lucida Console" w:cs="Courier New"/>
-                          <w:color w:val="000000"/>
-                          <w:sz w:val="20"/>
-                          <w:szCs w:val="20"/>
-                          <w:bdr w:val="none" w:sz="0" w:space="0" w:color="auto" w:frame="1"/>
-                        </w:rPr>
-                        <w:t>=23.23900, (0 missing)</w:t>
+                        <w:t xml:space="preserve">      X1 &lt; 33.5    to the left,  improve=23.23900, (0 missing)</w:t>
                       </w:r>
                     </w:p>
                     <w:p>
@@ -7356,29 +6454,7 @@
                           <w:szCs w:val="20"/>
                           <w:bdr w:val="none" w:sz="0" w:space="0" w:color="auto" w:frame="1"/>
                         </w:rPr>
-                        <w:t xml:space="preserve">      X5 &lt; </w:t>
-                      </w:r>
-                      <w:proofErr w:type="gramStart"/>
-                      <w:r>
-                        <w:rPr>
-                          <w:rFonts w:ascii="Lucida Console" w:eastAsia="Times New Roman" w:hAnsi="Lucida Console" w:cs="Courier New"/>
-                          <w:color w:val="000000"/>
-                          <w:sz w:val="20"/>
-                          <w:szCs w:val="20"/>
-                          <w:bdr w:val="none" w:sz="0" w:space="0" w:color="auto" w:frame="1"/>
-                        </w:rPr>
-                        <w:t>44.545  to</w:t>
-                      </w:r>
-                      <w:proofErr w:type="gramEnd"/>
-                      <w:r>
-                        <w:rPr>
-                          <w:rFonts w:ascii="Lucida Console" w:eastAsia="Times New Roman" w:hAnsi="Lucida Console" w:cs="Courier New"/>
-                          <w:color w:val="000000"/>
-                          <w:sz w:val="20"/>
-                          <w:szCs w:val="20"/>
-                          <w:bdr w:val="none" w:sz="0" w:space="0" w:color="auto" w:frame="1"/>
-                        </w:rPr>
-                        <w:t xml:space="preserve"> the left,  agree=0.855, adj=0.651, (0 split)</w:t>
+                        <w:t xml:space="preserve">      X5 &lt; 44.545  to the left,  agree=0.855, adj=0.651, (0 split)</w:t>
                       </w:r>
                     </w:p>
                     <w:p>
@@ -7420,29 +6496,7 @@
                           <w:szCs w:val="20"/>
                           <w:bdr w:val="none" w:sz="0" w:space="0" w:color="auto" w:frame="1"/>
                         </w:rPr>
-                        <w:t xml:space="preserve">      Y4 &lt; 0.5     to the </w:t>
-                      </w:r>
-                      <w:proofErr w:type="gramStart"/>
-                      <w:r>
-                        <w:rPr>
-                          <w:rFonts w:ascii="Lucida Console" w:eastAsia="Times New Roman" w:hAnsi="Lucida Console" w:cs="Courier New"/>
-                          <w:color w:val="000000"/>
-                          <w:sz w:val="20"/>
-                          <w:szCs w:val="20"/>
-                          <w:bdr w:val="none" w:sz="0" w:space="0" w:color="auto" w:frame="1"/>
-                        </w:rPr>
-                        <w:t>left,  agree</w:t>
-                      </w:r>
-                      <w:proofErr w:type="gramEnd"/>
-                      <w:r>
-                        <w:rPr>
-                          <w:rFonts w:ascii="Lucida Console" w:eastAsia="Times New Roman" w:hAnsi="Lucida Console" w:cs="Courier New"/>
-                          <w:color w:val="000000"/>
-                          <w:sz w:val="20"/>
-                          <w:szCs w:val="20"/>
-                          <w:bdr w:val="none" w:sz="0" w:space="0" w:color="auto" w:frame="1"/>
-                        </w:rPr>
-                        <w:t>=0.795, adj=0.506, (0 split)</w:t>
+                        <w:t xml:space="preserve">      Y4 &lt; 0.5     to the left,  agree=0.795, adj=0.506, (0 split)</w:t>
                       </w:r>
                     </w:p>
                     <w:p>
@@ -7484,29 +6538,7 @@
                           <w:szCs w:val="20"/>
                           <w:bdr w:val="none" w:sz="0" w:space="0" w:color="auto" w:frame="1"/>
                         </w:rPr>
-                        <w:t xml:space="preserve">      X1 &lt; 80      to the </w:t>
-                      </w:r>
-                      <w:proofErr w:type="gramStart"/>
-                      <w:r>
-                        <w:rPr>
-                          <w:rFonts w:ascii="Lucida Console" w:eastAsia="Times New Roman" w:hAnsi="Lucida Console" w:cs="Courier New"/>
-                          <w:color w:val="000000"/>
-                          <w:sz w:val="20"/>
-                          <w:szCs w:val="20"/>
-                          <w:bdr w:val="none" w:sz="0" w:space="0" w:color="auto" w:frame="1"/>
-                        </w:rPr>
-                        <w:t>left,  agree</w:t>
-                      </w:r>
-                      <w:proofErr w:type="gramEnd"/>
-                      <w:r>
-                        <w:rPr>
-                          <w:rFonts w:ascii="Lucida Console" w:eastAsia="Times New Roman" w:hAnsi="Lucida Console" w:cs="Courier New"/>
-                          <w:color w:val="000000"/>
-                          <w:sz w:val="20"/>
-                          <w:szCs w:val="20"/>
-                          <w:bdr w:val="none" w:sz="0" w:space="0" w:color="auto" w:frame="1"/>
-                        </w:rPr>
-                        <w:t>=0.785, adj=0.482, (0 split)</w:t>
+                        <w:t xml:space="preserve">      X1 &lt; 80      to the left,  agree=0.785, adj=0.482, (0 split)</w:t>
                       </w:r>
                     </w:p>
                     <w:p>
@@ -7548,29 +6580,7 @@
                           <w:szCs w:val="20"/>
                           <w:bdr w:val="none" w:sz="0" w:space="0" w:color="auto" w:frame="1"/>
                         </w:rPr>
-                        <w:t xml:space="preserve">      Y5 &lt; 0.5     to the </w:t>
-                      </w:r>
-                      <w:proofErr w:type="gramStart"/>
-                      <w:r>
-                        <w:rPr>
-                          <w:rFonts w:ascii="Lucida Console" w:eastAsia="Times New Roman" w:hAnsi="Lucida Console" w:cs="Courier New"/>
-                          <w:color w:val="000000"/>
-                          <w:sz w:val="20"/>
-                          <w:szCs w:val="20"/>
-                          <w:bdr w:val="none" w:sz="0" w:space="0" w:color="auto" w:frame="1"/>
-                        </w:rPr>
-                        <w:t>left,  agree</w:t>
-                      </w:r>
-                      <w:proofErr w:type="gramEnd"/>
-                      <w:r>
-                        <w:rPr>
-                          <w:rFonts w:ascii="Lucida Console" w:eastAsia="Times New Roman" w:hAnsi="Lucida Console" w:cs="Courier New"/>
-                          <w:color w:val="000000"/>
-                          <w:sz w:val="20"/>
-                          <w:szCs w:val="20"/>
-                          <w:bdr w:val="none" w:sz="0" w:space="0" w:color="auto" w:frame="1"/>
-                        </w:rPr>
-                        <w:t>=0.780, adj=0.470, (0 split)</w:t>
+                        <w:t xml:space="preserve">      Y5 &lt; 0.5     to the left,  agree=0.780, adj=0.470, (0 split)</w:t>
                       </w:r>
                     </w:p>
                     <w:p>
@@ -7612,29 +6622,7 @@
                           <w:szCs w:val="20"/>
                           <w:bdr w:val="none" w:sz="0" w:space="0" w:color="auto" w:frame="1"/>
                         </w:rPr>
-                        <w:t xml:space="preserve">      X7 &lt; 1576.35 to the </w:t>
-                      </w:r>
-                      <w:proofErr w:type="gramStart"/>
-                      <w:r>
-                        <w:rPr>
-                          <w:rFonts w:ascii="Lucida Console" w:eastAsia="Times New Roman" w:hAnsi="Lucida Console" w:cs="Courier New"/>
-                          <w:color w:val="000000"/>
-                          <w:sz w:val="20"/>
-                          <w:szCs w:val="20"/>
-                          <w:bdr w:val="none" w:sz="0" w:space="0" w:color="auto" w:frame="1"/>
-                        </w:rPr>
-                        <w:t>left,  agree</w:t>
-                      </w:r>
-                      <w:proofErr w:type="gramEnd"/>
-                      <w:r>
-                        <w:rPr>
-                          <w:rFonts w:ascii="Lucida Console" w:eastAsia="Times New Roman" w:hAnsi="Lucida Console" w:cs="Courier New"/>
-                          <w:color w:val="000000"/>
-                          <w:sz w:val="20"/>
-                          <w:szCs w:val="20"/>
-                          <w:bdr w:val="none" w:sz="0" w:space="0" w:color="auto" w:frame="1"/>
-                        </w:rPr>
-                        <w:t>=0.735, adj=0.361, (0 split)</w:t>
+                        <w:t xml:space="preserve">      X7 &lt; 1576.35 to the left,  agree=0.735, adj=0.361, (0 split)</w:t>
                       </w:r>
                     </w:p>
                     <w:p>
@@ -7750,29 +6738,7 @@
                           <w:szCs w:val="20"/>
                           <w:bdr w:val="none" w:sz="0" w:space="0" w:color="auto" w:frame="1"/>
                         </w:rPr>
-                        <w:t xml:space="preserve">  predicted class=</w:t>
-                      </w:r>
-                      <w:proofErr w:type="gramStart"/>
-                      <w:r>
-                        <w:rPr>
-                          <w:rFonts w:ascii="Lucida Console" w:eastAsia="Times New Roman" w:hAnsi="Lucida Console" w:cs="Courier New"/>
-                          <w:color w:val="000000"/>
-                          <w:sz w:val="20"/>
-                          <w:szCs w:val="20"/>
-                          <w:bdr w:val="none" w:sz="0" w:space="0" w:color="auto" w:frame="1"/>
-                        </w:rPr>
-                        <w:t>0  expected</w:t>
-                      </w:r>
-                      <w:proofErr w:type="gramEnd"/>
-                      <w:r>
-                        <w:rPr>
-                          <w:rFonts w:ascii="Lucida Console" w:eastAsia="Times New Roman" w:hAnsi="Lucida Console" w:cs="Courier New"/>
-                          <w:color w:val="000000"/>
-                          <w:sz w:val="20"/>
-                          <w:szCs w:val="20"/>
-                          <w:bdr w:val="none" w:sz="0" w:space="0" w:color="auto" w:frame="1"/>
-                        </w:rPr>
-                        <w:t xml:space="preserve"> loss=0.2564103  P(node) =0.585</w:t>
+                        <w:t xml:space="preserve">  predicted class=0  expected loss=0.2564103  P(node) =0.585</w:t>
                       </w:r>
                     </w:p>
                     <w:p>
@@ -7930,29 +6896,7 @@
                           <w:szCs w:val="20"/>
                           <w:bdr w:val="none" w:sz="0" w:space="0" w:color="auto" w:frame="1"/>
                         </w:rPr>
-                        <w:t xml:space="preserve">Node number 3: 83 </w:t>
-                      </w:r>
-                      <w:proofErr w:type="gramStart"/>
-                      <w:r>
-                        <w:rPr>
-                          <w:rFonts w:ascii="Lucida Console" w:eastAsia="Times New Roman" w:hAnsi="Lucida Console" w:cs="Courier New"/>
-                          <w:color w:val="000000"/>
-                          <w:sz w:val="20"/>
-                          <w:szCs w:val="20"/>
-                          <w:bdr w:val="none" w:sz="0" w:space="0" w:color="auto" w:frame="1"/>
-                        </w:rPr>
-                        <w:t xml:space="preserve">observations,   </w:t>
-                      </w:r>
-                      <w:proofErr w:type="gramEnd"/>
-                      <w:r>
-                        <w:rPr>
-                          <w:rFonts w:ascii="Lucida Console" w:eastAsia="Times New Roman" w:hAnsi="Lucida Console" w:cs="Courier New"/>
-                          <w:color w:val="000000"/>
-                          <w:sz w:val="20"/>
-                          <w:szCs w:val="20"/>
-                          <w:bdr w:val="none" w:sz="0" w:space="0" w:color="auto" w:frame="1"/>
-                        </w:rPr>
-                        <w:t xml:space="preserve"> complexity param=0.06122449</w:t>
+                        <w:t>Node number 3: 83 observations,    complexity param=0.06122449</w:t>
                       </w:r>
                     </w:p>
                     <w:p>
@@ -7994,29 +6938,7 @@
                           <w:szCs w:val="20"/>
                           <w:bdr w:val="none" w:sz="0" w:space="0" w:color="auto" w:frame="1"/>
                         </w:rPr>
-                        <w:t xml:space="preserve">  predicted class=</w:t>
-                      </w:r>
-                      <w:proofErr w:type="gramStart"/>
-                      <w:r>
-                        <w:rPr>
-                          <w:rFonts w:ascii="Lucida Console" w:eastAsia="Times New Roman" w:hAnsi="Lucida Console" w:cs="Courier New"/>
-                          <w:color w:val="000000"/>
-                          <w:sz w:val="20"/>
-                          <w:szCs w:val="20"/>
-                          <w:bdr w:val="none" w:sz="0" w:space="0" w:color="auto" w:frame="1"/>
-                        </w:rPr>
-                        <w:t>1  expected</w:t>
-                      </w:r>
-                      <w:proofErr w:type="gramEnd"/>
-                      <w:r>
-                        <w:rPr>
-                          <w:rFonts w:ascii="Lucida Console" w:eastAsia="Times New Roman" w:hAnsi="Lucida Console" w:cs="Courier New"/>
-                          <w:color w:val="000000"/>
-                          <w:sz w:val="20"/>
-                          <w:szCs w:val="20"/>
-                          <w:bdr w:val="none" w:sz="0" w:space="0" w:color="auto" w:frame="1"/>
-                        </w:rPr>
-                        <w:t xml:space="preserve"> loss=0.1807229  P(node) =0.415</w:t>
+                        <w:t xml:space="preserve">  predicted class=1  expected loss=0.1807229  P(node) =0.415</w:t>
                       </w:r>
                     </w:p>
                     <w:p>
@@ -8270,29 +7192,7 @@
                           <w:szCs w:val="20"/>
                           <w:bdr w:val="none" w:sz="0" w:space="0" w:color="auto" w:frame="1"/>
                         </w:rPr>
-                        <w:t xml:space="preserve">      X7 &lt; 605.4   to the </w:t>
-                      </w:r>
-                      <w:proofErr w:type="gramStart"/>
-                      <w:r>
-                        <w:rPr>
-                          <w:rFonts w:ascii="Lucida Console" w:eastAsia="Times New Roman" w:hAnsi="Lucida Console" w:cs="Courier New"/>
-                          <w:color w:val="000000"/>
-                          <w:sz w:val="20"/>
-                          <w:szCs w:val="20"/>
-                          <w:bdr w:val="none" w:sz="0" w:space="0" w:color="auto" w:frame="1"/>
-                        </w:rPr>
-                        <w:t>left,  improve</w:t>
-                      </w:r>
-                      <w:proofErr w:type="gramEnd"/>
-                      <w:r>
-                        <w:rPr>
-                          <w:rFonts w:ascii="Lucida Console" w:eastAsia="Times New Roman" w:hAnsi="Lucida Console" w:cs="Courier New"/>
-                          <w:color w:val="000000"/>
-                          <w:sz w:val="20"/>
-                          <w:szCs w:val="20"/>
-                          <w:bdr w:val="none" w:sz="0" w:space="0" w:color="auto" w:frame="1"/>
-                        </w:rPr>
-                        <w:t>=10.180930, (0 missing)</w:t>
+                        <w:t xml:space="preserve">      X7 &lt; 605.4   to the left,  improve=10.180930, (0 missing)</w:t>
                       </w:r>
                     </w:p>
                     <w:p>
@@ -8334,29 +7234,7 @@
                           <w:szCs w:val="20"/>
                           <w:bdr w:val="none" w:sz="0" w:space="0" w:color="auto" w:frame="1"/>
                         </w:rPr>
-                        <w:t xml:space="preserve">      X5 &lt; 32.39   to the </w:t>
-                      </w:r>
-                      <w:proofErr w:type="gramStart"/>
-                      <w:r>
-                        <w:rPr>
-                          <w:rFonts w:ascii="Lucida Console" w:eastAsia="Times New Roman" w:hAnsi="Lucida Console" w:cs="Courier New"/>
-                          <w:color w:val="000000"/>
-                          <w:sz w:val="20"/>
-                          <w:szCs w:val="20"/>
-                          <w:bdr w:val="none" w:sz="0" w:space="0" w:color="auto" w:frame="1"/>
-                        </w:rPr>
-                        <w:t>left,  improve</w:t>
-                      </w:r>
-                      <w:proofErr w:type="gramEnd"/>
-                      <w:r>
-                        <w:rPr>
-                          <w:rFonts w:ascii="Lucida Console" w:eastAsia="Times New Roman" w:hAnsi="Lucida Console" w:cs="Courier New"/>
-                          <w:color w:val="000000"/>
-                          <w:sz w:val="20"/>
-                          <w:szCs w:val="20"/>
-                          <w:bdr w:val="none" w:sz="0" w:space="0" w:color="auto" w:frame="1"/>
-                        </w:rPr>
-                        <w:t>= 6.437137, (0 missing)</w:t>
+                        <w:t xml:space="preserve">      X5 &lt; 32.39   to the left,  improve= 6.437137, (0 missing)</w:t>
                       </w:r>
                     </w:p>
                     <w:p>
@@ -8398,29 +7276,7 @@
                           <w:szCs w:val="20"/>
                           <w:bdr w:val="none" w:sz="0" w:space="0" w:color="auto" w:frame="1"/>
                         </w:rPr>
-                        <w:t xml:space="preserve">      X1 &lt; 23.5    to the </w:t>
-                      </w:r>
-                      <w:proofErr w:type="gramStart"/>
-                      <w:r>
-                        <w:rPr>
-                          <w:rFonts w:ascii="Lucida Console" w:eastAsia="Times New Roman" w:hAnsi="Lucida Console" w:cs="Courier New"/>
-                          <w:color w:val="000000"/>
-                          <w:sz w:val="20"/>
-                          <w:szCs w:val="20"/>
-                          <w:bdr w:val="none" w:sz="0" w:space="0" w:color="auto" w:frame="1"/>
-                        </w:rPr>
-                        <w:t>left,  improve</w:t>
-                      </w:r>
-                      <w:proofErr w:type="gramEnd"/>
-                      <w:r>
-                        <w:rPr>
-                          <w:rFonts w:ascii="Lucida Console" w:eastAsia="Times New Roman" w:hAnsi="Lucida Console" w:cs="Courier New"/>
-                          <w:color w:val="000000"/>
-                          <w:sz w:val="20"/>
-                          <w:szCs w:val="20"/>
-                          <w:bdr w:val="none" w:sz="0" w:space="0" w:color="auto" w:frame="1"/>
-                        </w:rPr>
-                        <w:t>= 6.131738, (0 missing)</w:t>
+                        <w:t xml:space="preserve">      X1 &lt; 23.5    to the left,  improve= 6.131738, (0 missing)</w:t>
                       </w:r>
                     </w:p>
                     <w:p>
@@ -8462,29 +7318,7 @@
                           <w:szCs w:val="20"/>
                           <w:bdr w:val="none" w:sz="0" w:space="0" w:color="auto" w:frame="1"/>
                         </w:rPr>
-                        <w:t xml:space="preserve">      Y5 &lt; 0.5     to the </w:t>
-                      </w:r>
-                      <w:proofErr w:type="gramStart"/>
-                      <w:r>
-                        <w:rPr>
-                          <w:rFonts w:ascii="Lucida Console" w:eastAsia="Times New Roman" w:hAnsi="Lucida Console" w:cs="Courier New"/>
-                          <w:color w:val="000000"/>
-                          <w:sz w:val="20"/>
-                          <w:szCs w:val="20"/>
-                          <w:bdr w:val="none" w:sz="0" w:space="0" w:color="auto" w:frame="1"/>
-                        </w:rPr>
-                        <w:t>left,  improve</w:t>
-                      </w:r>
-                      <w:proofErr w:type="gramEnd"/>
-                      <w:r>
-                        <w:rPr>
-                          <w:rFonts w:ascii="Lucida Console" w:eastAsia="Times New Roman" w:hAnsi="Lucida Console" w:cs="Courier New"/>
-                          <w:color w:val="000000"/>
-                          <w:sz w:val="20"/>
-                          <w:szCs w:val="20"/>
-                          <w:bdr w:val="none" w:sz="0" w:space="0" w:color="auto" w:frame="1"/>
-                        </w:rPr>
-                        <w:t>= 4.552823, (0 missing)</w:t>
+                        <w:t xml:space="preserve">      Y5 &lt; 0.5     to the left,  improve= 4.552823, (0 missing)</w:t>
                       </w:r>
                     </w:p>
                     <w:p>
@@ -8526,29 +7360,7 @@
                           <w:szCs w:val="20"/>
                           <w:bdr w:val="none" w:sz="0" w:space="0" w:color="auto" w:frame="1"/>
                         </w:rPr>
-                        <w:t xml:space="preserve">      X4 &lt; </w:t>
-                      </w:r>
-                      <w:proofErr w:type="gramStart"/>
-                      <w:r>
-                        <w:rPr>
-                          <w:rFonts w:ascii="Lucida Console" w:eastAsia="Times New Roman" w:hAnsi="Lucida Console" w:cs="Courier New"/>
-                          <w:color w:val="000000"/>
-                          <w:sz w:val="20"/>
-                          <w:szCs w:val="20"/>
-                          <w:bdr w:val="none" w:sz="0" w:space="0" w:color="auto" w:frame="1"/>
-                        </w:rPr>
-                        <w:t>183.75  to</w:t>
-                      </w:r>
-                      <w:proofErr w:type="gramEnd"/>
-                      <w:r>
-                        <w:rPr>
-                          <w:rFonts w:ascii="Lucida Console" w:eastAsia="Times New Roman" w:hAnsi="Lucida Console" w:cs="Courier New"/>
-                          <w:color w:val="000000"/>
-                          <w:sz w:val="20"/>
-                          <w:szCs w:val="20"/>
-                          <w:bdr w:val="none" w:sz="0" w:space="0" w:color="auto" w:frame="1"/>
-                        </w:rPr>
-                        <w:t xml:space="preserve"> the left,  improve= 4.137415, (0 missing)</w:t>
+                        <w:t xml:space="preserve">      X4 &lt; 183.75  to the left,  improve= 4.137415, (0 missing)</w:t>
                       </w:r>
                     </w:p>
                     <w:p>
@@ -8632,29 +7444,7 @@
                           <w:szCs w:val="20"/>
                           <w:bdr w:val="none" w:sz="0" w:space="0" w:color="auto" w:frame="1"/>
                         </w:rPr>
-                        <w:t xml:space="preserve">      Y7 &lt; 0.5     to the </w:t>
-                      </w:r>
-                      <w:proofErr w:type="gramStart"/>
-                      <w:r>
-                        <w:rPr>
-                          <w:rFonts w:ascii="Lucida Console" w:eastAsia="Times New Roman" w:hAnsi="Lucida Console" w:cs="Courier New"/>
-                          <w:color w:val="000000"/>
-                          <w:sz w:val="20"/>
-                          <w:szCs w:val="20"/>
-                          <w:bdr w:val="none" w:sz="0" w:space="0" w:color="auto" w:frame="1"/>
-                        </w:rPr>
-                        <w:t>left,  agree</w:t>
-                      </w:r>
-                      <w:proofErr w:type="gramEnd"/>
-                      <w:r>
-                        <w:rPr>
-                          <w:rFonts w:ascii="Lucida Console" w:eastAsia="Times New Roman" w:hAnsi="Lucida Console" w:cs="Courier New"/>
-                          <w:color w:val="000000"/>
-                          <w:sz w:val="20"/>
-                          <w:szCs w:val="20"/>
-                          <w:bdr w:val="none" w:sz="0" w:space="0" w:color="auto" w:frame="1"/>
-                        </w:rPr>
-                        <w:t>=0.904, adj=0.500, (0 split)</w:t>
+                        <w:t xml:space="preserve">      Y7 &lt; 0.5     to the left,  agree=0.904, adj=0.500, (0 split)</w:t>
                       </w:r>
                     </w:p>
                     <w:p>
@@ -8696,29 +7486,7 @@
                           <w:szCs w:val="20"/>
                           <w:bdr w:val="none" w:sz="0" w:space="0" w:color="auto" w:frame="1"/>
                         </w:rPr>
-                        <w:t xml:space="preserve">      X1 &lt; 21      to the </w:t>
-                      </w:r>
-                      <w:proofErr w:type="gramStart"/>
-                      <w:r>
-                        <w:rPr>
-                          <w:rFonts w:ascii="Lucida Console" w:eastAsia="Times New Roman" w:hAnsi="Lucida Console" w:cs="Courier New"/>
-                          <w:color w:val="000000"/>
-                          <w:sz w:val="20"/>
-                          <w:szCs w:val="20"/>
-                          <w:bdr w:val="none" w:sz="0" w:space="0" w:color="auto" w:frame="1"/>
-                        </w:rPr>
-                        <w:t>left,  agree</w:t>
-                      </w:r>
-                      <w:proofErr w:type="gramEnd"/>
-                      <w:r>
-                        <w:rPr>
-                          <w:rFonts w:ascii="Lucida Console" w:eastAsia="Times New Roman" w:hAnsi="Lucida Console" w:cs="Courier New"/>
-                          <w:color w:val="000000"/>
-                          <w:sz w:val="20"/>
-                          <w:szCs w:val="20"/>
-                          <w:bdr w:val="none" w:sz="0" w:space="0" w:color="auto" w:frame="1"/>
-                        </w:rPr>
-                        <w:t>=0.855, adj=0.250, (0 split)</w:t>
+                        <w:t xml:space="preserve">      X1 &lt; 21      to the left,  agree=0.855, adj=0.250, (0 split)</w:t>
                       </w:r>
                     </w:p>
                     <w:p>
@@ -8760,29 +7528,7 @@
                           <w:szCs w:val="20"/>
                           <w:bdr w:val="none" w:sz="0" w:space="0" w:color="auto" w:frame="1"/>
                         </w:rPr>
-                        <w:t xml:space="preserve">      X5 &lt; </w:t>
-                      </w:r>
-                      <w:proofErr w:type="gramStart"/>
-                      <w:r>
-                        <w:rPr>
-                          <w:rFonts w:ascii="Lucida Console" w:eastAsia="Times New Roman" w:hAnsi="Lucida Console" w:cs="Courier New"/>
-                          <w:color w:val="000000"/>
-                          <w:sz w:val="20"/>
-                          <w:szCs w:val="20"/>
-                          <w:bdr w:val="none" w:sz="0" w:space="0" w:color="auto" w:frame="1"/>
-                        </w:rPr>
-                        <w:t>25.895  to</w:t>
-                      </w:r>
-                      <w:proofErr w:type="gramEnd"/>
-                      <w:r>
-                        <w:rPr>
-                          <w:rFonts w:ascii="Lucida Console" w:eastAsia="Times New Roman" w:hAnsi="Lucida Console" w:cs="Courier New"/>
-                          <w:color w:val="000000"/>
-                          <w:sz w:val="20"/>
-                          <w:szCs w:val="20"/>
-                          <w:bdr w:val="none" w:sz="0" w:space="0" w:color="auto" w:frame="1"/>
-                        </w:rPr>
-                        <w:t xml:space="preserve"> the left,  agree=0.855, adj=0.250, (0 split)</w:t>
+                        <w:t xml:space="preserve">      X5 &lt; 25.895  to the left,  agree=0.855, adj=0.250, (0 split)</w:t>
                       </w:r>
                     </w:p>
                     <w:p>
@@ -8824,29 +7570,7 @@
                           <w:szCs w:val="20"/>
                           <w:bdr w:val="none" w:sz="0" w:space="0" w:color="auto" w:frame="1"/>
                         </w:rPr>
-                        <w:t xml:space="preserve">      Y5 &lt; 0.5     to the </w:t>
-                      </w:r>
-                      <w:proofErr w:type="gramStart"/>
-                      <w:r>
-                        <w:rPr>
-                          <w:rFonts w:ascii="Lucida Console" w:eastAsia="Times New Roman" w:hAnsi="Lucida Console" w:cs="Courier New"/>
-                          <w:color w:val="000000"/>
-                          <w:sz w:val="20"/>
-                          <w:szCs w:val="20"/>
-                          <w:bdr w:val="none" w:sz="0" w:space="0" w:color="auto" w:frame="1"/>
-                        </w:rPr>
-                        <w:t>left,  agree</w:t>
-                      </w:r>
-                      <w:proofErr w:type="gramEnd"/>
-                      <w:r>
-                        <w:rPr>
-                          <w:rFonts w:ascii="Lucida Console" w:eastAsia="Times New Roman" w:hAnsi="Lucida Console" w:cs="Courier New"/>
-                          <w:color w:val="000000"/>
-                          <w:sz w:val="20"/>
-                          <w:szCs w:val="20"/>
-                          <w:bdr w:val="none" w:sz="0" w:space="0" w:color="auto" w:frame="1"/>
-                        </w:rPr>
-                        <w:t>=0.843, adj=0.188, (0 split)</w:t>
+                        <w:t xml:space="preserve">      Y5 &lt; 0.5     to the left,  agree=0.843, adj=0.188, (0 split)</w:t>
                       </w:r>
                     </w:p>
                     <w:p>
@@ -8888,29 +7612,7 @@
                           <w:szCs w:val="20"/>
                           <w:bdr w:val="none" w:sz="0" w:space="0" w:color="auto" w:frame="1"/>
                         </w:rPr>
-                        <w:t xml:space="preserve">      X2 &lt; 3.5     to the </w:t>
-                      </w:r>
-                      <w:proofErr w:type="gramStart"/>
-                      <w:r>
-                        <w:rPr>
-                          <w:rFonts w:ascii="Lucida Console" w:eastAsia="Times New Roman" w:hAnsi="Lucida Console" w:cs="Courier New"/>
-                          <w:color w:val="000000"/>
-                          <w:sz w:val="20"/>
-                          <w:szCs w:val="20"/>
-                          <w:bdr w:val="none" w:sz="0" w:space="0" w:color="auto" w:frame="1"/>
-                        </w:rPr>
-                        <w:t>left,  agree</w:t>
-                      </w:r>
-                      <w:proofErr w:type="gramEnd"/>
-                      <w:r>
-                        <w:rPr>
-                          <w:rFonts w:ascii="Lucida Console" w:eastAsia="Times New Roman" w:hAnsi="Lucida Console" w:cs="Courier New"/>
-                          <w:color w:val="000000"/>
-                          <w:sz w:val="20"/>
-                          <w:szCs w:val="20"/>
-                          <w:bdr w:val="none" w:sz="0" w:space="0" w:color="auto" w:frame="1"/>
-                        </w:rPr>
-                        <w:t>=0.819, adj=0.062, (0 split)</w:t>
+                        <w:t xml:space="preserve">      X2 &lt; 3.5     to the left,  agree=0.819, adj=0.062, (0 split)</w:t>
                       </w:r>
                     </w:p>
                     <w:p>
@@ -9026,29 +7728,7 @@
                           <w:szCs w:val="20"/>
                           <w:bdr w:val="none" w:sz="0" w:space="0" w:color="auto" w:frame="1"/>
                         </w:rPr>
-                        <w:t xml:space="preserve">  predicted class=</w:t>
-                      </w:r>
-                      <w:proofErr w:type="gramStart"/>
-                      <w:r>
-                        <w:rPr>
-                          <w:rFonts w:ascii="Lucida Console" w:eastAsia="Times New Roman" w:hAnsi="Lucida Console" w:cs="Courier New"/>
-                          <w:color w:val="000000"/>
-                          <w:sz w:val="20"/>
-                          <w:szCs w:val="20"/>
-                          <w:bdr w:val="none" w:sz="0" w:space="0" w:color="auto" w:frame="1"/>
-                        </w:rPr>
-                        <w:t>0  expected</w:t>
-                      </w:r>
-                      <w:proofErr w:type="gramEnd"/>
-                      <w:r>
-                        <w:rPr>
-                          <w:rFonts w:ascii="Lucida Console" w:eastAsia="Times New Roman" w:hAnsi="Lucida Console" w:cs="Courier New"/>
-                          <w:color w:val="000000"/>
-                          <w:sz w:val="20"/>
-                          <w:szCs w:val="20"/>
-                          <w:bdr w:val="none" w:sz="0" w:space="0" w:color="auto" w:frame="1"/>
-                        </w:rPr>
-                        <w:t xml:space="preserve"> loss=0.3125  P(node) =0.08</w:t>
+                        <w:t xml:space="preserve">  predicted class=0  expected loss=0.3125  P(node) =0.08</w:t>
                       </w:r>
                     </w:p>
                     <w:p>
@@ -9248,29 +7928,7 @@
                           <w:szCs w:val="20"/>
                           <w:bdr w:val="none" w:sz="0" w:space="0" w:color="auto" w:frame="1"/>
                         </w:rPr>
-                        <w:t xml:space="preserve">  predicted class=</w:t>
-                      </w:r>
-                      <w:proofErr w:type="gramStart"/>
-                      <w:r>
-                        <w:rPr>
-                          <w:rFonts w:ascii="Lucida Console" w:eastAsia="Times New Roman" w:hAnsi="Lucida Console" w:cs="Courier New"/>
-                          <w:color w:val="000000"/>
-                          <w:sz w:val="20"/>
-                          <w:szCs w:val="20"/>
-                          <w:bdr w:val="none" w:sz="0" w:space="0" w:color="auto" w:frame="1"/>
-                        </w:rPr>
-                        <w:t>1  expected</w:t>
-                      </w:r>
-                      <w:proofErr w:type="gramEnd"/>
-                      <w:r>
-                        <w:rPr>
-                          <w:rFonts w:ascii="Lucida Console" w:eastAsia="Times New Roman" w:hAnsi="Lucida Console" w:cs="Courier New"/>
-                          <w:color w:val="000000"/>
-                          <w:sz w:val="20"/>
-                          <w:szCs w:val="20"/>
-                          <w:bdr w:val="none" w:sz="0" w:space="0" w:color="auto" w:frame="1"/>
-                        </w:rPr>
-                        <w:t xml:space="preserve"> loss=0.05970149  P(node) =0.335</w:t>
+                        <w:t xml:space="preserve">  predicted class=1  expected loss=0.05970149  P(node) =0.335</w:t>
                       </w:r>
                     </w:p>
                     <w:p>

</xml_diff>